<commit_message>
Creación de Lecturas 1 y Actividad 1
</commit_message>
<xml_diff>
--- a/lecturas/Introduccion bases de datos.docx
+++ b/lecturas/Introduccion bases de datos.docx
@@ -9,6 +9,24 @@
         <w:jc w:val="center"/>
         <w:outlineLvl w:val="0"/>
         <w:rPr>
+          <w:rStyle w:val="Referenciaintensa"/>
+          <w:rFonts w:ascii="Arial" w:hAnsi="Arial" w:cs="Arial"/>
+        </w:rPr>
+      </w:pPr>
+      <w:r>
+        <w:rPr>
+          <w:rStyle w:val="Referenciaintensa"/>
+          <w:rFonts w:ascii="Arial" w:hAnsi="Arial" w:cs="Arial"/>
+        </w:rPr>
+        <w:t>¿QUÉ SON LAS BASES DE DATOS?</w:t>
+      </w:r>
+    </w:p>
+    <w:p>
+      <w:pPr>
+        <w:shd w:val="clear" w:color="auto" w:fill="FFFFFF"/>
+        <w:jc w:val="both"/>
+        <w:outlineLvl w:val="0"/>
+        <w:rPr>
           <w:rFonts w:ascii="Arial" w:eastAsia="Times New Roman" w:hAnsi="Arial" w:cs="Arial"/>
           <w:b/>
           <w:bCs/>
@@ -17,7 +35,496 @@
           <w:kern w:val="36"/>
         </w:rPr>
       </w:pPr>
-      <w:r>
+    </w:p>
+    <w:p>
+      <w:pPr>
+        <w:shd w:val="clear" w:color="auto" w:fill="FFFFFF"/>
+        <w:spacing w:after="375"/>
+        <w:jc w:val="both"/>
+        <w:rPr>
+          <w:rFonts w:ascii="Arial" w:eastAsia="Times New Roman" w:hAnsi="Arial" w:cs="Arial"/>
+          <w:color w:val="777777"/>
+        </w:rPr>
+      </w:pPr>
+      <w:r>
+        <w:rPr>
+          <w:rFonts w:ascii="Arial" w:eastAsia="Times New Roman" w:hAnsi="Arial" w:cs="Arial"/>
+          <w:color w:val="777777"/>
+        </w:rPr>
+        <w:t>Antes de definir que es una base de datos repasemos algunos conceptos básicos:</w:t>
+      </w:r>
+    </w:p>
+    <w:p>
+      <w:pPr>
+        <w:shd w:val="clear" w:color="auto" w:fill="FFFFFF"/>
+        <w:spacing w:before="300" w:after="150"/>
+        <w:jc w:val="both"/>
+        <w:outlineLvl w:val="2"/>
+        <w:rPr>
+          <w:rFonts w:ascii="Arial" w:eastAsia="Times New Roman" w:hAnsi="Arial" w:cs="Arial"/>
+          <w:b/>
+          <w:bCs/>
+          <w:color w:val="5B9BD5" w:themeColor="accent1"/>
+          <w:spacing w:val="15"/>
+        </w:rPr>
+      </w:pPr>
+      <w:r>
+        <w:rPr>
+          <w:rFonts w:ascii="Arial" w:eastAsia="Times New Roman" w:hAnsi="Arial" w:cs="Arial"/>
+          <w:b/>
+          <w:bCs/>
+          <w:color w:val="5B9BD5" w:themeColor="accent1"/>
+          <w:spacing w:val="15"/>
+        </w:rPr>
+        <w:t>Dato</w:t>
+      </w:r>
+    </w:p>
+    <w:p>
+      <w:pPr>
+        <w:shd w:val="clear" w:color="auto" w:fill="FFFFFF"/>
+        <w:spacing w:after="375"/>
+        <w:jc w:val="both"/>
+        <w:rPr>
+          <w:rFonts w:ascii="Arial" w:eastAsia="Times New Roman" w:hAnsi="Arial" w:cs="Arial"/>
+          <w:color w:val="777777"/>
+        </w:rPr>
+      </w:pPr>
+      <w:r>
+        <w:rPr>
+          <w:rFonts w:ascii="Arial" w:eastAsia="Times New Roman" w:hAnsi="Arial" w:cs="Arial"/>
+          <w:color w:val="777777"/>
+        </w:rPr>
+        <w:t>Un dato es la unidad mínima de información. Es atómico y posee un significado por sí solo. Los datos pueden ser números, letras o símbolos que describen objetos, condiciones o situaciones.</w:t>
+      </w:r>
+    </w:p>
+    <w:p>
+      <w:pPr>
+        <w:shd w:val="clear" w:color="auto" w:fill="FFFFFF"/>
+        <w:spacing w:after="375"/>
+        <w:jc w:val="both"/>
+        <w:rPr>
+          <w:rFonts w:ascii="Arial" w:eastAsia="Times New Roman" w:hAnsi="Arial" w:cs="Arial"/>
+          <w:color w:val="777777"/>
+        </w:rPr>
+      </w:pPr>
+      <w:r>
+        <w:rPr>
+          <w:rFonts w:ascii="Arial" w:eastAsia="Times New Roman" w:hAnsi="Arial" w:cs="Arial"/>
+          <w:b/>
+          <w:bCs/>
+          <w:color w:val="777777"/>
+        </w:rPr>
+        <w:t>Ejemplos:</w:t>
+      </w:r>
+      <w:r>
+        <w:rPr>
+          <w:rFonts w:ascii="Arial" w:eastAsia="Times New Roman" w:hAnsi="Arial" w:cs="Arial"/>
+          <w:color w:val="777777"/>
+        </w:rPr>
+        <w:t> casa, carro, uno, azul, alto, alegre, etc.</w:t>
+      </w:r>
+    </w:p>
+    <w:p>
+      <w:pPr>
+        <w:shd w:val="clear" w:color="auto" w:fill="FFFFFF"/>
+        <w:spacing w:before="300" w:after="150"/>
+        <w:jc w:val="both"/>
+        <w:outlineLvl w:val="2"/>
+        <w:rPr>
+          <w:rFonts w:ascii="Arial" w:eastAsia="Times New Roman" w:hAnsi="Arial" w:cs="Arial"/>
+          <w:b/>
+          <w:bCs/>
+          <w:color w:val="5B9BD5" w:themeColor="accent1"/>
+          <w:spacing w:val="15"/>
+        </w:rPr>
+      </w:pPr>
+      <w:r>
+        <w:rPr>
+          <w:rFonts w:ascii="Arial" w:eastAsia="Times New Roman" w:hAnsi="Arial" w:cs="Arial"/>
+          <w:b/>
+          <w:bCs/>
+          <w:color w:val="5B9BD5" w:themeColor="accent1"/>
+          <w:spacing w:val="15"/>
+        </w:rPr>
+        <w:t>Información</w:t>
+      </w:r>
+    </w:p>
+    <w:p>
+      <w:pPr>
+        <w:shd w:val="clear" w:color="auto" w:fill="FFFFFF"/>
+        <w:spacing w:after="375"/>
+        <w:jc w:val="both"/>
+        <w:rPr>
+          <w:rFonts w:ascii="Arial" w:eastAsia="Times New Roman" w:hAnsi="Arial" w:cs="Arial"/>
+          <w:color w:val="777777"/>
+        </w:rPr>
+      </w:pPr>
+      <w:r>
+        <w:rPr>
+          <w:rFonts w:ascii="Arial" w:eastAsia="Times New Roman" w:hAnsi="Arial" w:cs="Arial"/>
+          <w:color w:val="777777"/>
+        </w:rPr>
+        <w:t>Es un conjunto de datos organizados con una </w:t>
+      </w:r>
+      <w:r>
+        <w:rPr>
+          <w:rFonts w:ascii="Arial" w:eastAsia="Times New Roman" w:hAnsi="Arial" w:cs="Arial"/>
+          <w:color w:val="5B9BD5" w:themeColor="accent1"/>
+        </w:rPr>
+        <w:t>secuencia lógica </w:t>
+      </w:r>
+      <w:r>
+        <w:rPr>
+          <w:rFonts w:ascii="Arial" w:eastAsia="Times New Roman" w:hAnsi="Arial" w:cs="Arial"/>
+          <w:color w:val="777777"/>
+        </w:rPr>
+        <w:t>y posee un significado para la persona o </w:t>
+      </w:r>
+      <w:r>
+        <w:rPr>
+          <w:rFonts w:ascii="Arial" w:eastAsia="Times New Roman" w:hAnsi="Arial" w:cs="Arial"/>
+          <w:color w:val="5B9BD5" w:themeColor="accent1"/>
+        </w:rPr>
+        <w:t xml:space="preserve">sistema </w:t>
+      </w:r>
+      <w:r>
+        <w:rPr>
+          <w:rFonts w:ascii="Arial" w:eastAsia="Times New Roman" w:hAnsi="Arial" w:cs="Arial"/>
+          <w:color w:val="777777"/>
+        </w:rPr>
+        <w:t>que recibe dicha información.</w:t>
+      </w:r>
+    </w:p>
+    <w:p>
+      <w:pPr>
+        <w:shd w:val="clear" w:color="auto" w:fill="FFFFFF"/>
+        <w:spacing w:after="375"/>
+        <w:jc w:val="both"/>
+        <w:rPr>
+          <w:rFonts w:ascii="Arial" w:eastAsia="Times New Roman" w:hAnsi="Arial" w:cs="Arial"/>
+          <w:color w:val="777777"/>
+        </w:rPr>
+      </w:pPr>
+      <w:r>
+        <w:rPr>
+          <w:rFonts w:ascii="Arial" w:eastAsia="Times New Roman" w:hAnsi="Arial" w:cs="Arial"/>
+          <w:b/>
+          <w:bCs/>
+          <w:color w:val="777777"/>
+        </w:rPr>
+        <w:t>Ejemplo:</w:t>
+      </w:r>
+      <w:r>
+        <w:rPr>
+          <w:rFonts w:ascii="Arial" w:eastAsia="Times New Roman" w:hAnsi="Arial" w:cs="Arial"/>
+          <w:color w:val="777777"/>
+        </w:rPr>
+        <w:t> La casa de la colina es roja y está hecha de madera.</w:t>
+      </w:r>
+    </w:p>
+    <w:p>
+      <w:pPr>
+        <w:shd w:val="clear" w:color="auto" w:fill="FFFFFF"/>
+        <w:spacing w:after="375"/>
+        <w:jc w:val="both"/>
+        <w:rPr>
+          <w:rFonts w:ascii="Arial" w:eastAsia="Times New Roman" w:hAnsi="Arial" w:cs="Arial"/>
+          <w:color w:val="777777"/>
+        </w:rPr>
+      </w:pPr>
+      <w:r>
+        <w:rPr>
+          <w:rFonts w:ascii="Arial" w:eastAsia="Times New Roman" w:hAnsi="Arial" w:cs="Arial"/>
+          <w:b/>
+          <w:bCs/>
+          <w:color w:val="777777"/>
+        </w:rPr>
+        <w:t>Pregunta:</w:t>
+      </w:r>
+      <w:r>
+        <w:rPr>
+          <w:rFonts w:ascii="Arial" w:eastAsia="Times New Roman" w:hAnsi="Arial" w:cs="Arial"/>
+          <w:color w:val="777777"/>
+        </w:rPr>
+        <w:t> La frase "Arriba ocho de inteligencia en el inclusive amanece." puede ser considerado como información?</w:t>
+      </w:r>
+    </w:p>
+    <w:p>
+      <w:pPr>
+        <w:shd w:val="clear" w:color="auto" w:fill="FFFFFF"/>
+        <w:spacing w:after="375"/>
+        <w:jc w:val="both"/>
+        <w:rPr>
+          <w:rFonts w:ascii="Arial" w:eastAsia="Times New Roman" w:hAnsi="Arial" w:cs="Arial"/>
+          <w:color w:val="777777"/>
+        </w:rPr>
+      </w:pPr>
+      <w:r>
+        <w:rPr>
+          <w:rFonts w:ascii="Arial" w:eastAsia="Times New Roman" w:hAnsi="Arial" w:cs="Arial"/>
+          <w:b/>
+          <w:bCs/>
+          <w:color w:val="777777"/>
+        </w:rPr>
+        <w:t>Respuesta:</w:t>
+      </w:r>
+      <w:r>
+        <w:rPr>
+          <w:rFonts w:ascii="Arial" w:eastAsia="Times New Roman" w:hAnsi="Arial" w:cs="Arial"/>
+          <w:color w:val="777777"/>
+        </w:rPr>
+        <w:t> No. Aunque es un conjunto de datos, no posee una </w:t>
+      </w:r>
+      <w:r>
+        <w:rPr>
+          <w:rFonts w:ascii="Arial" w:eastAsia="Times New Roman" w:hAnsi="Arial" w:cs="Arial"/>
+          <w:color w:val="5B9BD5" w:themeColor="accent1"/>
+        </w:rPr>
+        <w:t xml:space="preserve">secuencia lógica </w:t>
+      </w:r>
+      <w:r>
+        <w:rPr>
+          <w:rFonts w:ascii="Arial" w:eastAsia="Times New Roman" w:hAnsi="Arial" w:cs="Arial"/>
+          <w:color w:val="777777"/>
+        </w:rPr>
+        <w:t>y organizada, tampoco posee un significado coherente para quien recibe dicho mensaje.</w:t>
+      </w:r>
+    </w:p>
+    <w:p>
+      <w:pPr>
+        <w:shd w:val="clear" w:color="auto" w:fill="FFFFFF"/>
+        <w:spacing w:before="300" w:after="150"/>
+        <w:jc w:val="both"/>
+        <w:outlineLvl w:val="2"/>
+        <w:rPr>
+          <w:rFonts w:ascii="Arial" w:eastAsia="Times New Roman" w:hAnsi="Arial" w:cs="Arial"/>
+          <w:b/>
+          <w:bCs/>
+          <w:color w:val="5B9BD5" w:themeColor="accent1"/>
+          <w:spacing w:val="15"/>
+        </w:rPr>
+      </w:pPr>
+      <w:r>
+        <w:rPr>
+          <w:rFonts w:ascii="Arial" w:eastAsia="Times New Roman" w:hAnsi="Arial" w:cs="Arial"/>
+          <w:b/>
+          <w:bCs/>
+          <w:color w:val="5B9BD5" w:themeColor="accent1"/>
+          <w:spacing w:val="15"/>
+        </w:rPr>
+        <w:t>Sistema de Información</w:t>
+      </w:r>
+    </w:p>
+    <w:p>
+      <w:pPr>
+        <w:shd w:val="clear" w:color="auto" w:fill="FFFFFF"/>
+        <w:spacing w:after="375"/>
+        <w:jc w:val="both"/>
+        <w:rPr>
+          <w:rFonts w:ascii="Arial" w:eastAsia="Times New Roman" w:hAnsi="Arial" w:cs="Arial"/>
+          <w:color w:val="777777"/>
+        </w:rPr>
+      </w:pPr>
+      <w:r>
+        <w:rPr>
+          <w:rFonts w:ascii="Arial" w:eastAsia="Times New Roman" w:hAnsi="Arial" w:cs="Arial"/>
+          <w:color w:val="777777"/>
+        </w:rPr>
+        <w:t>Como todo </w:t>
+      </w:r>
+      <w:r>
+        <w:rPr>
+          <w:rFonts w:ascii="Arial" w:eastAsia="Times New Roman" w:hAnsi="Arial" w:cs="Arial"/>
+          <w:color w:val="5B9BD5" w:themeColor="accent1"/>
+        </w:rPr>
+        <w:t>sistema</w:t>
+      </w:r>
+      <w:r>
+        <w:rPr>
+          <w:rFonts w:ascii="Arial" w:eastAsia="Times New Roman" w:hAnsi="Arial" w:cs="Arial"/>
+          <w:color w:val="777777"/>
+        </w:rPr>
+        <w:t>, este está compuesto por una serie de elementos, cada uno con una función definida y que trabajan coordinadamente para administrar información.</w:t>
+      </w:r>
+    </w:p>
+    <w:p>
+      <w:pPr>
+        <w:shd w:val="clear" w:color="auto" w:fill="FFFFFF"/>
+        <w:spacing w:after="375"/>
+        <w:jc w:val="both"/>
+        <w:rPr>
+          <w:rFonts w:ascii="Arial" w:eastAsia="Times New Roman" w:hAnsi="Arial" w:cs="Arial"/>
+          <w:color w:val="777777"/>
+        </w:rPr>
+      </w:pPr>
+      <w:r>
+        <w:rPr>
+          <w:rFonts w:ascii="Arial" w:eastAsia="Times New Roman" w:hAnsi="Arial" w:cs="Arial"/>
+          <w:color w:val="777777"/>
+        </w:rPr>
+        <w:t>Un buen </w:t>
+      </w:r>
+      <w:r>
+        <w:rPr>
+          <w:rFonts w:ascii="Arial" w:eastAsia="Times New Roman" w:hAnsi="Arial" w:cs="Arial"/>
+          <w:color w:val="5B9BD5" w:themeColor="accent1"/>
+        </w:rPr>
+        <w:t>sistema</w:t>
+      </w:r>
+      <w:r>
+        <w:rPr>
+          <w:rFonts w:ascii="Arial" w:eastAsia="Times New Roman" w:hAnsi="Arial" w:cs="Arial"/>
+          <w:color w:val="777777"/>
+        </w:rPr>
+        <w:t> de información debe brindar los medios o mecanismos para poder ingresar la información, consultarla u obtenerla posteriormente, editarla o cambiarla y procesarla para generar nuevos datos.</w:t>
+      </w:r>
+    </w:p>
+    <w:p>
+      <w:pPr>
+        <w:shd w:val="clear" w:color="auto" w:fill="FFFFFF"/>
+        <w:spacing w:before="300" w:after="150"/>
+        <w:outlineLvl w:val="2"/>
+        <w:rPr>
+          <w:rFonts w:ascii="Arial" w:eastAsia="Times New Roman" w:hAnsi="Arial" w:cs="Arial"/>
+          <w:b/>
+          <w:bCs/>
+          <w:color w:val="5B9BD5" w:themeColor="accent1"/>
+          <w:spacing w:val="15"/>
+        </w:rPr>
+      </w:pPr>
+      <w:r>
+        <w:rPr>
+          <w:rFonts w:ascii="Arial" w:eastAsia="Times New Roman" w:hAnsi="Arial" w:cs="Arial"/>
+          <w:b/>
+          <w:bCs/>
+          <w:color w:val="5B9BD5" w:themeColor="accent1"/>
+          <w:spacing w:val="15"/>
+        </w:rPr>
+        <w:t>Base de datos</w:t>
+      </w:r>
+    </w:p>
+    <w:p>
+      <w:pPr>
+        <w:shd w:val="clear" w:color="auto" w:fill="FFFFFF"/>
+        <w:jc w:val="both"/>
+        <w:rPr>
+          <w:rFonts w:ascii="Arial" w:eastAsia="Times New Roman" w:hAnsi="Arial" w:cs="Arial"/>
+          <w:color w:val="777777"/>
+        </w:rPr>
+      </w:pPr>
+      <w:r>
+        <w:rPr>
+          <w:rFonts w:ascii="Arial" w:eastAsia="Times New Roman" w:hAnsi="Arial" w:cs="Arial"/>
+          <w:b/>
+          <w:bCs/>
+          <w:color w:val="777777"/>
+        </w:rPr>
+        <w:t>Ejemplo:</w:t>
+      </w:r>
+      <w:r>
+        <w:rPr>
+          <w:rFonts w:ascii="Arial" w:eastAsia="Times New Roman" w:hAnsi="Arial" w:cs="Arial"/>
+          <w:color w:val="777777"/>
+        </w:rPr>
+        <w:t> Características ACID</w:t>
+      </w:r>
+    </w:p>
+    <w:p>
+      <w:pPr>
+        <w:shd w:val="clear" w:color="auto" w:fill="FFFFFF"/>
+        <w:spacing w:after="375"/>
+        <w:jc w:val="both"/>
+        <w:rPr>
+          <w:rFonts w:ascii="Arial" w:eastAsia="Times New Roman" w:hAnsi="Arial" w:cs="Arial"/>
+          <w:color w:val="777777"/>
+        </w:rPr>
+      </w:pPr>
+      <w:r>
+        <w:rPr>
+          <w:rFonts w:ascii="Arial" w:eastAsia="Times New Roman" w:hAnsi="Arial" w:cs="Arial"/>
+          <w:color w:val="777777"/>
+        </w:rPr>
+        <w:t>Una base de datos es similar a un almacén o bodega donde se almacena grandes cantidades de información la cual deseamos recuperar posteriormente. Por ejemplo, imaginemos que tenemos una empresa que vende algún tipo de producto y deseamos tener almacenados los datos personales y los números de teléfono de todos nuestros clientes, que posiblemente sean millones de personas; para ello necesitaríamos algún medio o </w:t>
+      </w:r>
+      <w:r>
+        <w:rPr>
+          <w:rFonts w:ascii="Arial" w:eastAsia="Times New Roman" w:hAnsi="Arial" w:cs="Arial"/>
+          <w:color w:val="5B9BD5" w:themeColor="accent1"/>
+        </w:rPr>
+        <w:t xml:space="preserve">sistema </w:t>
+      </w:r>
+      <w:r>
+        <w:rPr>
+          <w:rFonts w:ascii="Arial" w:eastAsia="Times New Roman" w:hAnsi="Arial" w:cs="Arial"/>
+          <w:color w:val="777777"/>
+        </w:rPr>
+        <w:t xml:space="preserve">donde podamos registrar dicha información. Aunque en su forma más simple podríamos considerar la información guardada en un </w:t>
+      </w:r>
+      <w:r>
+        <w:rPr>
+          <w:rFonts w:ascii="Arial" w:eastAsia="Times New Roman" w:hAnsi="Arial" w:cs="Arial"/>
+          <w:color w:val="777777"/>
+        </w:rPr>
+        <w:lastRenderedPageBreak/>
+        <w:t>archivo ya sea de texto, una </w:t>
+      </w:r>
+      <w:r>
+        <w:rPr>
+          <w:rFonts w:ascii="Arial" w:eastAsia="Times New Roman" w:hAnsi="Arial" w:cs="Arial"/>
+          <w:color w:val="5B9BD5" w:themeColor="accent1"/>
+        </w:rPr>
+        <w:t>hoja de cálculo </w:t>
+      </w:r>
+      <w:r>
+        <w:rPr>
+          <w:rFonts w:ascii="Arial" w:eastAsia="Times New Roman" w:hAnsi="Arial" w:cs="Arial"/>
+          <w:color w:val="777777"/>
+        </w:rPr>
+        <w:t>u otros, como una base de datos; veremos que existe una serie de características deseables en toda base de datos llamado ACID.</w:t>
+      </w:r>
+    </w:p>
+    <w:p>
+      <w:pPr>
+        <w:shd w:val="clear" w:color="auto" w:fill="FFFFFF"/>
+        <w:spacing w:after="375"/>
+        <w:jc w:val="both"/>
+        <w:rPr>
+          <w:rFonts w:ascii="Arial" w:eastAsia="Times New Roman" w:hAnsi="Arial" w:cs="Arial"/>
+          <w:color w:val="777777"/>
+        </w:rPr>
+      </w:pPr>
+    </w:p>
+    <w:p>
+      <w:pPr>
+        <w:shd w:val="clear" w:color="auto" w:fill="FFFFFF"/>
+        <w:jc w:val="center"/>
+        <w:outlineLvl w:val="0"/>
+        <w:rPr>
+          <w:rFonts w:ascii="Arial" w:eastAsia="Times New Roman" w:hAnsi="Arial" w:cs="Arial"/>
+          <w:b/>
+          <w:bCs/>
+          <w:caps/>
+          <w:color w:val="5B9BD5" w:themeColor="accent1"/>
+          <w:kern w:val="36"/>
+        </w:rPr>
+      </w:pPr>
+      <w:r>
+        <w:rPr>
+          <w:rFonts w:ascii="Arial" w:eastAsia="Times New Roman" w:hAnsi="Arial" w:cs="Arial"/>
+          <w:b/>
+          <w:bCs/>
+          <w:caps/>
+          <w:color w:val="5B9BD5" w:themeColor="accent1"/>
+          <w:kern w:val="36"/>
+        </w:rPr>
+        <w:t>SISTEMAS DE BASES DE DATOS FRENTE A LOS SISTEMAS DE ARCHIVOS</w:t>
+      </w:r>
+    </w:p>
+    <w:p>
+      <w:pPr>
+        <w:shd w:val="clear" w:color="auto" w:fill="FFFFFF"/>
+        <w:jc w:val="both"/>
+        <w:outlineLvl w:val="0"/>
         <w:rPr>
           <w:rFonts w:ascii="Arial" w:eastAsia="Times New Roman" w:hAnsi="Arial" w:cs="Arial"/>
           <w:b/>
@@ -26,22 +533,6 @@
           <w:color w:val="FFAF44"/>
           <w:kern w:val="36"/>
         </w:rPr>
-        <w:t>¿QUÉ SON LAS BASES DE DATOS?</w:t>
-      </w:r>
-    </w:p>
-    <w:p>
-      <w:pPr>
-        <w:shd w:val="clear" w:color="auto" w:fill="FFFFFF"/>
-        <w:jc w:val="center"/>
-        <w:outlineLvl w:val="0"/>
-        <w:rPr>
-          <w:rFonts w:ascii="Arial" w:eastAsia="Times New Roman" w:hAnsi="Arial" w:cs="Arial"/>
-          <w:b/>
-          <w:bCs/>
-          <w:caps/>
-          <w:color w:val="FFAF44"/>
-          <w:kern w:val="36"/>
-        </w:rPr>
       </w:pPr>
     </w:p>
     <w:p>
@@ -59,533 +550,12 @@
           <w:rFonts w:ascii="Arial" w:eastAsia="Times New Roman" w:hAnsi="Arial" w:cs="Arial"/>
           <w:color w:val="777777"/>
         </w:rPr>
-        <w:t>Antes de definir que es una base de datos repasemos algunos conceptos básicos:</w:t>
-      </w:r>
-    </w:p>
-    <w:p>
-      <w:pPr>
-        <w:shd w:val="clear" w:color="auto" w:fill="FFFFFF"/>
-        <w:spacing w:before="300" w:after="150"/>
-        <w:jc w:val="both"/>
-        <w:outlineLvl w:val="2"/>
-        <w:rPr>
-          <w:rFonts w:ascii="Arial" w:eastAsia="Times New Roman" w:hAnsi="Arial" w:cs="Arial"/>
-          <w:b/>
-          <w:bCs/>
-          <w:color w:val="FFAF44"/>
-          <w:spacing w:val="15"/>
-        </w:rPr>
-      </w:pPr>
-      <w:r>
-        <w:rPr>
-          <w:rFonts w:ascii="Arial" w:eastAsia="Times New Roman" w:hAnsi="Arial" w:cs="Arial"/>
-          <w:b/>
-          <w:bCs/>
-          <w:color w:val="FFAF44"/>
-          <w:spacing w:val="15"/>
-        </w:rPr>
-        <w:t>Dato</w:t>
-      </w:r>
-    </w:p>
-    <w:p>
-      <w:pPr>
-        <w:shd w:val="clear" w:color="auto" w:fill="FFFFFF"/>
-        <w:spacing w:after="375"/>
-        <w:jc w:val="both"/>
-        <w:rPr>
-          <w:rFonts w:ascii="Arial" w:eastAsia="Times New Roman" w:hAnsi="Arial" w:cs="Arial"/>
-          <w:color w:val="777777"/>
-        </w:rPr>
-      </w:pPr>
-      <w:r>
-        <w:rPr>
-          <w:rFonts w:ascii="Arial" w:eastAsia="Times New Roman" w:hAnsi="Arial" w:cs="Arial"/>
-          <w:color w:val="777777"/>
-        </w:rPr>
-        <w:t>Un dato es la unidad mínima de información. Es atómico y posee un significado por sí solo. Los datos pueden ser números, letras o símbolos que describen objetos, condiciones o situaciones.</w:t>
-      </w:r>
-    </w:p>
-    <w:p>
-      <w:pPr>
-        <w:shd w:val="clear" w:color="auto" w:fill="FFFFFF"/>
-        <w:spacing w:after="375"/>
-        <w:jc w:val="both"/>
-        <w:rPr>
-          <w:rFonts w:ascii="Arial" w:eastAsia="Times New Roman" w:hAnsi="Arial" w:cs="Arial"/>
-          <w:color w:val="777777"/>
-        </w:rPr>
-      </w:pPr>
-      <w:r>
-        <w:rPr>
-          <w:rFonts w:ascii="Arial" w:eastAsia="Times New Roman" w:hAnsi="Arial" w:cs="Arial"/>
-          <w:b/>
-          <w:bCs/>
-          <w:color w:val="777777"/>
-        </w:rPr>
-        <w:t>Ejemplos:</w:t>
-      </w:r>
-      <w:r>
-        <w:rPr>
-          <w:rFonts w:ascii="Arial" w:eastAsia="Times New Roman" w:hAnsi="Arial" w:cs="Arial"/>
-          <w:color w:val="777777"/>
-        </w:rPr>
-        <w:t> casa, carro, uno, azul, alto, alegre, etc.</w:t>
-      </w:r>
-    </w:p>
-    <w:p>
-      <w:pPr>
-        <w:shd w:val="clear" w:color="auto" w:fill="FFFFFF"/>
-        <w:spacing w:before="300" w:after="150"/>
-        <w:jc w:val="both"/>
-        <w:outlineLvl w:val="2"/>
-        <w:rPr>
-          <w:rFonts w:ascii="Arial" w:eastAsia="Times New Roman" w:hAnsi="Arial" w:cs="Arial"/>
-          <w:b/>
-          <w:bCs/>
-          <w:color w:val="FFAF44"/>
-          <w:spacing w:val="15"/>
-        </w:rPr>
-      </w:pPr>
-      <w:r>
-        <w:rPr>
-          <w:rFonts w:ascii="Arial" w:eastAsia="Times New Roman" w:hAnsi="Arial" w:cs="Arial"/>
-          <w:b/>
-          <w:bCs/>
-          <w:color w:val="FFAF44"/>
-          <w:spacing w:val="15"/>
-        </w:rPr>
-        <w:t>Información</w:t>
-      </w:r>
-    </w:p>
-    <w:p>
-      <w:pPr>
-        <w:shd w:val="clear" w:color="auto" w:fill="FFFFFF"/>
-        <w:spacing w:after="375"/>
-        <w:jc w:val="both"/>
-        <w:rPr>
-          <w:rFonts w:ascii="Arial" w:eastAsia="Times New Roman" w:hAnsi="Arial" w:cs="Arial"/>
-          <w:color w:val="777777"/>
-        </w:rPr>
-      </w:pPr>
-      <w:r>
-        <w:rPr>
-          <w:rFonts w:ascii="Arial" w:eastAsia="Times New Roman" w:hAnsi="Arial" w:cs="Arial"/>
-          <w:color w:val="777777"/>
-        </w:rPr>
-        <w:t>Es un conjunto de datos organizados con una </w:t>
-      </w:r>
-      <w:r>
-        <w:rPr>
-          <w:rFonts w:ascii="Arial" w:eastAsia="Times New Roman" w:hAnsi="Arial" w:cs="Arial"/>
-          <w:color w:val="FFAF44"/>
-        </w:rPr>
-        <w:t xml:space="preserve">secuencia </w:t>
-      </w:r>
-      <w:r>
-        <w:rPr>
-          <w:rFonts w:ascii="Arial" w:eastAsia="Times New Roman" w:hAnsi="Arial" w:cs="Arial"/>
-          <w:color w:val="FFAF44"/>
-        </w:rPr>
-        <w:t>lógica</w:t>
-      </w:r>
-      <w:r>
-        <w:rPr>
-          <w:rFonts w:ascii="Arial" w:eastAsia="Times New Roman" w:hAnsi="Arial" w:cs="Arial"/>
-          <w:color w:val="777777"/>
-        </w:rPr>
-        <w:t> y posee un significado para la persona o </w:t>
-      </w:r>
-      <w:r>
-        <w:rPr>
-          <w:rFonts w:ascii="Arial" w:eastAsia="Times New Roman" w:hAnsi="Arial" w:cs="Arial"/>
-          <w:color w:val="FFAF44"/>
-        </w:rPr>
-        <w:t xml:space="preserve">sistema </w:t>
-      </w:r>
-      <w:r>
-        <w:rPr>
-          <w:rFonts w:ascii="Arial" w:eastAsia="Times New Roman" w:hAnsi="Arial" w:cs="Arial"/>
-          <w:color w:val="777777"/>
-        </w:rPr>
-        <w:t>que recibe dicha información.</w:t>
-      </w:r>
-    </w:p>
-    <w:p>
-      <w:pPr>
-        <w:shd w:val="clear" w:color="auto" w:fill="FFFFFF"/>
-        <w:spacing w:after="375"/>
-        <w:jc w:val="both"/>
-        <w:rPr>
-          <w:rFonts w:ascii="Arial" w:eastAsia="Times New Roman" w:hAnsi="Arial" w:cs="Arial"/>
-          <w:color w:val="777777"/>
-        </w:rPr>
-      </w:pPr>
-      <w:r>
-        <w:rPr>
-          <w:rFonts w:ascii="Arial" w:eastAsia="Times New Roman" w:hAnsi="Arial" w:cs="Arial"/>
-          <w:b/>
-          <w:bCs/>
-          <w:color w:val="777777"/>
-        </w:rPr>
-        <w:t>Ejemplo:</w:t>
-      </w:r>
-      <w:r>
-        <w:rPr>
-          <w:rFonts w:ascii="Arial" w:eastAsia="Times New Roman" w:hAnsi="Arial" w:cs="Arial"/>
-          <w:color w:val="777777"/>
-        </w:rPr>
-        <w:t> La casa de la colina es roja y está hecha de madera.</w:t>
-      </w:r>
-    </w:p>
-    <w:p>
-      <w:pPr>
-        <w:shd w:val="clear" w:color="auto" w:fill="FFFFFF"/>
-        <w:spacing w:after="375"/>
-        <w:jc w:val="both"/>
-        <w:rPr>
-          <w:rFonts w:ascii="Arial" w:eastAsia="Times New Roman" w:hAnsi="Arial" w:cs="Arial"/>
-          <w:color w:val="777777"/>
-        </w:rPr>
-      </w:pPr>
-      <w:r>
-        <w:rPr>
-          <w:rFonts w:ascii="Arial" w:eastAsia="Times New Roman" w:hAnsi="Arial" w:cs="Arial"/>
-          <w:b/>
-          <w:bCs/>
-          <w:color w:val="777777"/>
-        </w:rPr>
-        <w:t>Pregunta:</w:t>
-      </w:r>
-      <w:r>
-        <w:rPr>
-          <w:rFonts w:ascii="Arial" w:eastAsia="Times New Roman" w:hAnsi="Arial" w:cs="Arial"/>
-          <w:color w:val="777777"/>
-        </w:rPr>
-        <w:t> La frase "Arriba ocho de inteligencia en el inclusive amanece." puede ser considerado como información?</w:t>
-      </w:r>
-    </w:p>
-    <w:p>
-      <w:pPr>
-        <w:shd w:val="clear" w:color="auto" w:fill="FFFFFF"/>
-        <w:spacing w:after="375"/>
-        <w:jc w:val="both"/>
-        <w:rPr>
-          <w:rFonts w:ascii="Arial" w:eastAsia="Times New Roman" w:hAnsi="Arial" w:cs="Arial"/>
-          <w:color w:val="777777"/>
-        </w:rPr>
-      </w:pPr>
-      <w:r>
-        <w:rPr>
-          <w:rFonts w:ascii="Arial" w:eastAsia="Times New Roman" w:hAnsi="Arial" w:cs="Arial"/>
-          <w:b/>
-          <w:bCs/>
-          <w:color w:val="777777"/>
-        </w:rPr>
-        <w:t>Respuesta:</w:t>
-      </w:r>
-      <w:r>
-        <w:rPr>
-          <w:rFonts w:ascii="Arial" w:eastAsia="Times New Roman" w:hAnsi="Arial" w:cs="Arial"/>
-          <w:color w:val="777777"/>
-        </w:rPr>
-        <w:t> No. Aunque es un conjunto de datos, no posee una </w:t>
-      </w:r>
-      <w:r>
-        <w:rPr>
-          <w:rFonts w:ascii="Arial" w:eastAsia="Times New Roman" w:hAnsi="Arial" w:cs="Arial"/>
-          <w:color w:val="FFAF44"/>
-        </w:rPr>
-        <w:t xml:space="preserve">secuencia </w:t>
-      </w:r>
-      <w:r>
-        <w:rPr>
-          <w:rFonts w:ascii="Arial" w:eastAsia="Times New Roman" w:hAnsi="Arial" w:cs="Arial"/>
-          <w:color w:val="FFAF44"/>
-        </w:rPr>
-        <w:t xml:space="preserve">lógica </w:t>
-      </w:r>
-      <w:r>
-        <w:rPr>
-          <w:rFonts w:ascii="Arial" w:eastAsia="Times New Roman" w:hAnsi="Arial" w:cs="Arial"/>
-          <w:color w:val="777777"/>
-        </w:rPr>
-        <w:t>y organizada, tampoco posee un significado coherente para quien recibe dicho mensaje.</w:t>
-      </w:r>
-    </w:p>
-    <w:p>
-      <w:pPr>
-        <w:shd w:val="clear" w:color="auto" w:fill="FFFFFF"/>
-        <w:spacing w:before="300" w:after="150"/>
-        <w:jc w:val="both"/>
-        <w:outlineLvl w:val="2"/>
-        <w:rPr>
-          <w:rFonts w:ascii="Arial" w:eastAsia="Times New Roman" w:hAnsi="Arial" w:cs="Arial"/>
-          <w:b/>
-          <w:bCs/>
-          <w:color w:val="FFAF44"/>
-          <w:spacing w:val="15"/>
-        </w:rPr>
-      </w:pPr>
-      <w:r>
-        <w:rPr>
-          <w:rFonts w:ascii="Arial" w:eastAsia="Times New Roman" w:hAnsi="Arial" w:cs="Arial"/>
-          <w:b/>
-          <w:bCs/>
-          <w:color w:val="FFAF44"/>
-          <w:spacing w:val="15"/>
-        </w:rPr>
-        <w:t>Sistema de Información</w:t>
-      </w:r>
-    </w:p>
-    <w:p>
-      <w:pPr>
-        <w:shd w:val="clear" w:color="auto" w:fill="FFFFFF"/>
-        <w:spacing w:after="375"/>
-        <w:jc w:val="both"/>
-        <w:rPr>
-          <w:rFonts w:ascii="Arial" w:eastAsia="Times New Roman" w:hAnsi="Arial" w:cs="Arial"/>
-          <w:color w:val="777777"/>
-        </w:rPr>
-      </w:pPr>
-      <w:r>
-        <w:rPr>
-          <w:rFonts w:ascii="Arial" w:eastAsia="Times New Roman" w:hAnsi="Arial" w:cs="Arial"/>
-          <w:color w:val="777777"/>
-        </w:rPr>
-        <w:t>Como todo </w:t>
-      </w:r>
-      <w:r>
-        <w:rPr>
-          <w:rFonts w:ascii="Arial" w:eastAsia="Times New Roman" w:hAnsi="Arial" w:cs="Arial"/>
-          <w:color w:val="FFAF44"/>
-        </w:rPr>
-        <w:t>sistema</w:t>
-      </w:r>
-      <w:r>
-        <w:rPr>
-          <w:rFonts w:ascii="Arial" w:eastAsia="Times New Roman" w:hAnsi="Arial" w:cs="Arial"/>
-          <w:color w:val="777777"/>
-        </w:rPr>
-        <w:t>, este está compuesto por una serie de elementos, cada uno con una función definida y que trabajan coordinadamente para administrar información.</w:t>
-      </w:r>
-    </w:p>
-    <w:p>
-      <w:pPr>
-        <w:shd w:val="clear" w:color="auto" w:fill="FFFFFF"/>
-        <w:spacing w:after="375"/>
-        <w:jc w:val="both"/>
-        <w:rPr>
-          <w:rFonts w:ascii="Arial" w:eastAsia="Times New Roman" w:hAnsi="Arial" w:cs="Arial"/>
-          <w:color w:val="777777"/>
-        </w:rPr>
-      </w:pPr>
-      <w:r>
-        <w:rPr>
-          <w:rFonts w:ascii="Arial" w:eastAsia="Times New Roman" w:hAnsi="Arial" w:cs="Arial"/>
-          <w:color w:val="777777"/>
-        </w:rPr>
-        <w:t>Un buen </w:t>
-      </w:r>
-      <w:r>
-        <w:rPr>
-          <w:rFonts w:ascii="Arial" w:eastAsia="Times New Roman" w:hAnsi="Arial" w:cs="Arial"/>
-          <w:color w:val="FFAF44"/>
-        </w:rPr>
-        <w:t>sistema</w:t>
-      </w:r>
-      <w:r>
-        <w:rPr>
-          <w:rFonts w:ascii="Arial" w:eastAsia="Times New Roman" w:hAnsi="Arial" w:cs="Arial"/>
-          <w:color w:val="777777"/>
-        </w:rPr>
-        <w:t> de información debe brindar los medios o mecanismos para poder ingresar la información, consultarla u obtenerla posteriormente, editarla o cambiarla y procesarla para generar nuevos datos.</w:t>
-      </w:r>
-    </w:p>
-    <w:p>
-      <w:pPr>
-        <w:shd w:val="clear" w:color="auto" w:fill="FFFFFF"/>
-        <w:spacing w:before="300" w:after="150"/>
-        <w:jc w:val="both"/>
-        <w:outlineLvl w:val="2"/>
-        <w:rPr>
-          <w:rFonts w:ascii="Arial" w:eastAsia="Times New Roman" w:hAnsi="Arial" w:cs="Arial"/>
-          <w:b/>
-          <w:bCs/>
-          <w:color w:val="FFAF44"/>
-          <w:spacing w:val="15"/>
-        </w:rPr>
-      </w:pPr>
-      <w:r>
-        <w:rPr>
-          <w:rFonts w:ascii="Arial" w:eastAsia="Times New Roman" w:hAnsi="Arial" w:cs="Arial"/>
-          <w:b/>
-          <w:bCs/>
-          <w:color w:val="FFAF44"/>
-          <w:spacing w:val="15"/>
-        </w:rPr>
-        <w:t>Base de datos</w:t>
-      </w:r>
-    </w:p>
-    <w:p>
-      <w:pPr>
-        <w:shd w:val="clear" w:color="auto" w:fill="FFFFFF"/>
-        <w:jc w:val="both"/>
-        <w:rPr>
-          <w:rFonts w:ascii="Arial" w:eastAsia="Times New Roman" w:hAnsi="Arial" w:cs="Arial"/>
-          <w:color w:val="777777"/>
-        </w:rPr>
-      </w:pPr>
-      <w:r>
-        <w:rPr>
-          <w:rFonts w:ascii="Arial" w:eastAsia="Times New Roman" w:hAnsi="Arial" w:cs="Arial"/>
-          <w:b/>
-          <w:bCs/>
-          <w:color w:val="777777"/>
-        </w:rPr>
-        <w:t>Ejemplo:</w:t>
-      </w:r>
-      <w:r>
-        <w:rPr>
-          <w:rFonts w:ascii="Arial" w:eastAsia="Times New Roman" w:hAnsi="Arial" w:cs="Arial"/>
-          <w:color w:val="777777"/>
-        </w:rPr>
-        <w:t> Características ACID</w:t>
-      </w:r>
-    </w:p>
-    <w:p>
-      <w:pPr>
-        <w:shd w:val="clear" w:color="auto" w:fill="FFFFFF"/>
-        <w:spacing w:after="375"/>
-        <w:jc w:val="both"/>
-        <w:rPr>
-          <w:rFonts w:ascii="Arial" w:eastAsia="Times New Roman" w:hAnsi="Arial" w:cs="Arial"/>
-          <w:color w:val="777777"/>
-        </w:rPr>
-      </w:pPr>
-      <w:r>
-        <w:rPr>
-          <w:rFonts w:ascii="Arial" w:eastAsia="Times New Roman" w:hAnsi="Arial" w:cs="Arial"/>
-          <w:color w:val="777777"/>
-        </w:rPr>
-        <w:t>Una base de datos es similar a un almacén o bodega donde se almacena grandes cantidades de información la cual deseamos recuperar posteriormente. Por ejemplo, imaginemos que tenemos una empresa que vende algún tipo de producto y deseamos tener almacenados los datos personales y los números de teléfono de todos nuestros clientes, que posiblemente sean millones de personas; para ello necesitaríamos algún medio o </w:t>
-      </w:r>
-      <w:r>
-        <w:rPr>
-          <w:rFonts w:ascii="Arial" w:eastAsia="Times New Roman" w:hAnsi="Arial" w:cs="Arial"/>
-          <w:color w:val="FFAF44"/>
-        </w:rPr>
-        <w:t xml:space="preserve">sistema </w:t>
-      </w:r>
-      <w:r>
-        <w:rPr>
-          <w:rFonts w:ascii="Arial" w:eastAsia="Times New Roman" w:hAnsi="Arial" w:cs="Arial"/>
-          <w:color w:val="777777"/>
-        </w:rPr>
-        <w:t xml:space="preserve">donde podamos registrar dicha información. Aunque en su forma más simple podríamos considerar la información guardada en un </w:t>
-      </w:r>
-      <w:r>
-        <w:rPr>
-          <w:rFonts w:ascii="Arial" w:eastAsia="Times New Roman" w:hAnsi="Arial" w:cs="Arial"/>
-          <w:color w:val="777777"/>
-        </w:rPr>
-        <w:lastRenderedPageBreak/>
-        <w:t>archivo ya sea de texto, una </w:t>
-      </w:r>
-      <w:r>
-        <w:rPr>
-          <w:rFonts w:ascii="Arial" w:eastAsia="Times New Roman" w:hAnsi="Arial" w:cs="Arial"/>
-          <w:color w:val="FFAF44"/>
-        </w:rPr>
-        <w:t xml:space="preserve">hoja de </w:t>
-      </w:r>
-      <w:r>
-        <w:rPr>
-          <w:rFonts w:ascii="Arial" w:eastAsia="Times New Roman" w:hAnsi="Arial" w:cs="Arial"/>
-          <w:color w:val="FFAF44"/>
-        </w:rPr>
-        <w:t>cálculo</w:t>
-      </w:r>
-      <w:r>
-        <w:rPr>
-          <w:rFonts w:ascii="Arial" w:eastAsia="Times New Roman" w:hAnsi="Arial" w:cs="Arial"/>
-          <w:color w:val="777777"/>
-        </w:rPr>
-        <w:t> u otros, como una base de datos; veremos que existe una serie de características deseables en toda base de datos llamado ACID.</w:t>
-      </w:r>
-    </w:p>
-    <w:p>
-      <w:pPr>
-        <w:shd w:val="clear" w:color="auto" w:fill="FFFFFF"/>
-        <w:spacing w:after="375"/>
-        <w:jc w:val="both"/>
-        <w:rPr>
-          <w:rFonts w:ascii="Arial" w:eastAsia="Times New Roman" w:hAnsi="Arial" w:cs="Arial"/>
-          <w:color w:val="777777"/>
-        </w:rPr>
-      </w:pPr>
-    </w:p>
-    <w:p>
-      <w:pPr>
-        <w:shd w:val="clear" w:color="auto" w:fill="FFFFFF"/>
-        <w:jc w:val="center"/>
-        <w:outlineLvl w:val="0"/>
-        <w:rPr>
-          <w:rFonts w:ascii="Arial" w:eastAsia="Times New Roman" w:hAnsi="Arial" w:cs="Arial"/>
-          <w:b/>
-          <w:bCs/>
-          <w:caps/>
-          <w:color w:val="FFAF44"/>
-          <w:kern w:val="36"/>
-        </w:rPr>
-      </w:pPr>
-      <w:r>
-        <w:rPr>
-          <w:rFonts w:ascii="Arial" w:eastAsia="Times New Roman" w:hAnsi="Arial" w:cs="Arial"/>
-          <w:b/>
-          <w:bCs/>
-          <w:caps/>
-          <w:color w:val="FFAF44"/>
-          <w:kern w:val="36"/>
-        </w:rPr>
-        <w:t>SISTEMAS DE BASES DE DATOS FRENTE A LOS SISTEMAS DE ARCHIVOS</w:t>
-      </w:r>
-    </w:p>
-    <w:p>
-      <w:pPr>
-        <w:shd w:val="clear" w:color="auto" w:fill="FFFFFF"/>
-        <w:jc w:val="center"/>
-        <w:outlineLvl w:val="0"/>
-        <w:rPr>
-          <w:rFonts w:ascii="Arial" w:eastAsia="Times New Roman" w:hAnsi="Arial" w:cs="Arial"/>
-          <w:b/>
-          <w:bCs/>
-          <w:caps/>
-          <w:color w:val="FFAF44"/>
-          <w:kern w:val="36"/>
-        </w:rPr>
-      </w:pPr>
-    </w:p>
-    <w:p>
-      <w:pPr>
-        <w:shd w:val="clear" w:color="auto" w:fill="FFFFFF"/>
-        <w:spacing w:after="375"/>
-        <w:jc w:val="both"/>
-        <w:rPr>
-          <w:rFonts w:ascii="Arial" w:eastAsia="Times New Roman" w:hAnsi="Arial" w:cs="Arial"/>
-          <w:color w:val="777777"/>
-        </w:rPr>
-      </w:pPr>
-      <w:r>
-        <w:rPr>
-          <w:rFonts w:ascii="Arial" w:eastAsia="Times New Roman" w:hAnsi="Arial" w:cs="Arial"/>
-          <w:color w:val="777777"/>
-        </w:rPr>
         <w:t>Antes de la llegada de los sistemas de gestión de bases de datos (</w:t>
       </w:r>
       <w:r>
         <w:rPr>
           <w:rFonts w:ascii="Arial" w:eastAsia="Times New Roman" w:hAnsi="Arial" w:cs="Arial"/>
-          <w:color w:val="FFAF44"/>
+          <w:color w:val="5B9BD5" w:themeColor="accent1"/>
         </w:rPr>
         <w:t>SGBD</w:t>
       </w:r>
@@ -610,14 +580,14 @@
           <w:rFonts w:ascii="Arial" w:eastAsia="Times New Roman" w:hAnsi="Arial" w:cs="Arial"/>
           <w:b/>
           <w:bCs/>
-          <w:color w:val="FFAF44"/>
+          <w:color w:val="5B9BD5" w:themeColor="accent1"/>
         </w:rPr>
       </w:pPr>
       <w:r>
         <w:rPr>
           <w:rFonts w:ascii="Arial" w:eastAsia="Times New Roman" w:hAnsi="Arial" w:cs="Arial"/>
           <w:noProof/>
-          <w:color w:val="777777"/>
+          <w:color w:val="5B9BD5" w:themeColor="accent1"/>
         </w:rPr>
         <w:drawing>
           <wp:anchor distT="0" distB="0" distL="114300" distR="114300" simplePos="0" relativeHeight="251659264" behindDoc="0" locked="0" layoutInCell="1" allowOverlap="1" wp14:anchorId="7F8DE1F1" wp14:editId="309E85E9">
@@ -640,161 +610,6 @@
                 <pic:pic xmlns:pic="http://schemas.openxmlformats.org/drawingml/2006/picture">
                   <pic:nvPicPr>
                     <pic:cNvPr id="0" name="Picture 3" descr="Redundancia de información"/>
-                    <pic:cNvPicPr>
-                      <a:picLocks noChangeAspect="1" noChangeArrowheads="1"/>
-                    </pic:cNvPicPr>
-                  </pic:nvPicPr>
-                  <pic:blipFill>
-                    <a:blip r:embed="rId7" cstate="print">
-                      <a:extLst>
-                        <a:ext uri="{28A0092B-C50C-407E-A947-70E740481C1C}">
-                          <a14:useLocalDpi xmlns:a14="http://schemas.microsoft.com/office/drawing/2010/main" val="0"/>
-                        </a:ext>
-                      </a:extLst>
-                    </a:blip>
-                    <a:srcRect/>
-                    <a:stretch>
-                      <a:fillRect/>
-                    </a:stretch>
-                  </pic:blipFill>
-                  <pic:spPr bwMode="auto">
-                    <a:xfrm>
-                      <a:off x="0" y="0"/>
-                      <a:ext cx="1522800" cy="1522800"/>
-                    </a:xfrm>
-                    <a:prstGeom prst="rect">
-                      <a:avLst/>
-                    </a:prstGeom>
-                    <a:noFill/>
-                    <a:ln>
-                      <a:noFill/>
-                    </a:ln>
-                  </pic:spPr>
-                </pic:pic>
-              </a:graphicData>
-            </a:graphic>
-            <wp14:sizeRelH relativeFrom="margin">
-              <wp14:pctWidth>0</wp14:pctWidth>
-            </wp14:sizeRelH>
-            <wp14:sizeRelV relativeFrom="margin">
-              <wp14:pctHeight>0</wp14:pctHeight>
-            </wp14:sizeRelV>
-          </wp:anchor>
-        </w:drawing>
-      </w:r>
-      <w:r>
-        <w:rPr>
-          <w:rFonts w:ascii="Arial" w:eastAsia="Times New Roman" w:hAnsi="Arial" w:cs="Arial"/>
-          <w:b/>
-          <w:bCs/>
-          <w:color w:val="FFAF44"/>
-        </w:rPr>
-        <w:t>Redundancia de información</w:t>
-      </w:r>
-    </w:p>
-    <w:p>
-      <w:pPr>
-        <w:shd w:val="clear" w:color="auto" w:fill="FFFFFF"/>
-        <w:spacing w:after="375"/>
-        <w:jc w:val="both"/>
-        <w:rPr>
-          <w:rFonts w:ascii="Arial" w:eastAsia="Times New Roman" w:hAnsi="Arial" w:cs="Arial"/>
-          <w:color w:val="777777"/>
-        </w:rPr>
-      </w:pPr>
-      <w:r>
-        <w:rPr>
-          <w:rFonts w:ascii="Arial" w:eastAsia="Times New Roman" w:hAnsi="Arial" w:cs="Arial"/>
-          <w:color w:val="777777"/>
-        </w:rPr>
-        <w:t>La redundancia tiene que ver con la repetición de información. En un </w:t>
-      </w:r>
-      <w:r>
-        <w:rPr>
-          <w:rFonts w:ascii="Arial" w:eastAsia="Times New Roman" w:hAnsi="Arial" w:cs="Arial"/>
-          <w:color w:val="FFAF44"/>
-        </w:rPr>
-        <w:t>sistema</w:t>
-      </w:r>
-      <w:r>
-        <w:rPr>
-          <w:rFonts w:ascii="Arial" w:eastAsia="Times New Roman" w:hAnsi="Arial" w:cs="Arial"/>
-          <w:color w:val="777777"/>
-        </w:rPr>
-        <w:t> de archivos es difícil evitar estas repeticiones. Los sistemas de bases de datos aseguran que esta redundancia sea mínima, lo cual implica también un menor consumo de espacio en disco duro.</w:t>
-      </w:r>
-    </w:p>
-    <w:p>
-      <w:pPr>
-        <w:shd w:val="clear" w:color="auto" w:fill="FFFFFF"/>
-        <w:spacing w:after="375"/>
-        <w:jc w:val="both"/>
-        <w:rPr>
-          <w:rFonts w:ascii="Arial" w:eastAsia="Times New Roman" w:hAnsi="Arial" w:cs="Arial"/>
-          <w:color w:val="777777"/>
-        </w:rPr>
-      </w:pPr>
-    </w:p>
-    <w:p>
-      <w:pPr>
-        <w:pBdr>
-          <w:bottom w:val="dashed" w:sz="6" w:space="8" w:color="CCCCCC"/>
-        </w:pBdr>
-        <w:shd w:val="clear" w:color="auto" w:fill="FFFFFF"/>
-        <w:spacing w:before="300" w:after="300"/>
-        <w:jc w:val="both"/>
-        <w:outlineLvl w:val="1"/>
-        <w:rPr>
-          <w:rFonts w:ascii="Arial" w:eastAsia="Times New Roman" w:hAnsi="Arial" w:cs="Arial"/>
-          <w:b/>
-          <w:bCs/>
-          <w:color w:val="FFAF44"/>
-        </w:rPr>
-      </w:pPr>
-    </w:p>
-    <w:p>
-      <w:pPr>
-        <w:pBdr>
-          <w:bottom w:val="dashed" w:sz="6" w:space="8" w:color="CCCCCC"/>
-        </w:pBdr>
-        <w:shd w:val="clear" w:color="auto" w:fill="FFFFFF"/>
-        <w:spacing w:before="300" w:after="300"/>
-        <w:jc w:val="both"/>
-        <w:outlineLvl w:val="1"/>
-        <w:rPr>
-          <w:rFonts w:ascii="Arial" w:eastAsia="Times New Roman" w:hAnsi="Arial" w:cs="Arial"/>
-          <w:b/>
-          <w:bCs/>
-          <w:color w:val="FFAF44"/>
-        </w:rPr>
-      </w:pPr>
-      <w:r>
-        <w:rPr>
-          <w:rFonts w:ascii="Arial" w:eastAsia="Times New Roman" w:hAnsi="Arial" w:cs="Arial"/>
-          <w:noProof/>
-          <w:color w:val="777777"/>
-        </w:rPr>
-        <w:drawing>
-          <wp:anchor distT="0" distB="0" distL="114300" distR="114300" simplePos="0" relativeHeight="251660288" behindDoc="0" locked="0" layoutInCell="1" allowOverlap="1" wp14:anchorId="7D9D994E" wp14:editId="79180752">
-            <wp:simplePos x="0" y="0"/>
-            <wp:positionH relativeFrom="column">
-              <wp:posOffset>0</wp:posOffset>
-            </wp:positionH>
-            <wp:positionV relativeFrom="paragraph">
-              <wp:posOffset>390525</wp:posOffset>
-            </wp:positionV>
-            <wp:extent cx="1522800" cy="1522800"/>
-            <wp:effectExtent l="0" t="0" r="1270" b="1270"/>
-            <wp:wrapSquare wrapText="bothSides"/>
-            <wp:docPr id="5" name="Imagen 5" descr="Dificultad en el acceso a los datos"/>
-            <wp:cNvGraphicFramePr>
-              <a:graphicFrameLocks xmlns:a="http://schemas.openxmlformats.org/drawingml/2006/main" noChangeAspect="1"/>
-            </wp:cNvGraphicFramePr>
-            <a:graphic xmlns:a="http://schemas.openxmlformats.org/drawingml/2006/main">
-              <a:graphicData uri="http://schemas.openxmlformats.org/drawingml/2006/picture">
-                <pic:pic xmlns:pic="http://schemas.openxmlformats.org/drawingml/2006/picture">
-                  <pic:nvPicPr>
-                    <pic:cNvPr id="0" name="Picture 4" descr="Dificultad en el acceso a los datos"/>
                     <pic:cNvPicPr>
                       <a:picLocks noChangeAspect="1" noChangeArrowheads="1"/>
                     </pic:cNvPicPr>
@@ -842,55 +657,53 @@
           <w:rFonts w:ascii="Arial" w:eastAsia="Times New Roman" w:hAnsi="Arial" w:cs="Arial"/>
           <w:b/>
           <w:bCs/>
-          <w:color w:val="FFAF44"/>
-        </w:rPr>
-        <w:t>Dificultad en el acceso a los datos</w:t>
+          <w:color w:val="5B9BD5" w:themeColor="accent1"/>
+        </w:rPr>
+        <w:t>Redundancia de información</w:t>
       </w:r>
     </w:p>
     <w:p>
       <w:pPr>
         <w:shd w:val="clear" w:color="auto" w:fill="FFFFFF"/>
-        <w:spacing w:after="0"/>
-        <w:jc w:val="both"/>
-        <w:rPr>
-          <w:rFonts w:ascii="Arial" w:eastAsia="Times New Roman" w:hAnsi="Arial" w:cs="Arial"/>
-          <w:color w:val="777777"/>
-        </w:rPr>
-      </w:pPr>
-      <w:r>
-        <w:rPr>
-          <w:rFonts w:ascii="Arial" w:eastAsia="Times New Roman" w:hAnsi="Arial" w:cs="Arial"/>
-          <w:color w:val="777777"/>
-        </w:rPr>
-        <w:t>En el </w:t>
-      </w:r>
-      <w:r>
-        <w:rPr>
-          <w:rFonts w:ascii="Arial" w:eastAsia="Times New Roman" w:hAnsi="Arial" w:cs="Arial"/>
-          <w:color w:val="FFAF44"/>
-        </w:rPr>
-        <w:t>sistema</w:t>
-      </w:r>
-      <w:r>
-        <w:rPr>
-          <w:rFonts w:ascii="Arial" w:eastAsia="Times New Roman" w:hAnsi="Arial" w:cs="Arial"/>
-          <w:color w:val="777777"/>
-        </w:rPr>
-        <w:t> de archivos, la obtención, consulta y modificación de los datos se realiza de manera poco práctica y eficiente y se dificulta más a medida que crece la información. Los sistemas de Bases de datos poseen mecanismos para realizar consultas para extraer la información como esta sea requerida y de manera rápida.</w:t>
+        <w:spacing w:after="375"/>
+        <w:jc w:val="both"/>
+        <w:rPr>
+          <w:rFonts w:ascii="Arial" w:eastAsia="Times New Roman" w:hAnsi="Arial" w:cs="Arial"/>
+          <w:color w:val="777777"/>
+        </w:rPr>
+      </w:pPr>
+      <w:r>
+        <w:rPr>
+          <w:rFonts w:ascii="Arial" w:eastAsia="Times New Roman" w:hAnsi="Arial" w:cs="Arial"/>
+          <w:color w:val="777777"/>
+        </w:rPr>
+        <w:t>La redundancia tiene que ver con la repetición de información. En un </w:t>
+      </w:r>
+      <w:r>
+        <w:rPr>
+          <w:rFonts w:ascii="Arial" w:eastAsia="Times New Roman" w:hAnsi="Arial" w:cs="Arial"/>
+          <w:color w:val="5B9BD5" w:themeColor="accent1"/>
+        </w:rPr>
+        <w:t>sistema </w:t>
+      </w:r>
+      <w:r>
+        <w:rPr>
+          <w:rFonts w:ascii="Arial" w:eastAsia="Times New Roman" w:hAnsi="Arial" w:cs="Arial"/>
+          <w:color w:val="777777"/>
+        </w:rPr>
+        <w:t>de archivos es difícil evitar estas repeticiones. Los sistemas de bases de datos aseguran que esta redundancia sea mínima, lo cual implica también un menor consumo de espacio en disco duro.</w:t>
       </w:r>
     </w:p>
     <w:p>
       <w:pPr>
         <w:shd w:val="clear" w:color="auto" w:fill="FFFFFF"/>
-        <w:spacing w:after="0"/>
-        <w:jc w:val="both"/>
-        <w:rPr>
-          <w:rFonts w:ascii="Arial" w:eastAsia="Times New Roman" w:hAnsi="Arial" w:cs="Arial"/>
-          <w:color w:val="777777"/>
-        </w:rPr>
-      </w:pPr>
-      <w:bookmarkStart w:id="0" w:name="_GoBack"/>
-      <w:bookmarkEnd w:id="0"/>
+        <w:spacing w:after="375"/>
+        <w:jc w:val="both"/>
+        <w:rPr>
+          <w:rFonts w:ascii="Arial" w:eastAsia="Times New Roman" w:hAnsi="Arial" w:cs="Arial"/>
+          <w:color w:val="777777"/>
+        </w:rPr>
+      </w:pPr>
     </w:p>
     <w:p>
       <w:pPr>
@@ -908,11 +721,166 @@
           <w:color w:val="FFAF44"/>
         </w:rPr>
       </w:pPr>
+    </w:p>
+    <w:p>
+      <w:pPr>
+        <w:pBdr>
+          <w:bottom w:val="dashed" w:sz="6" w:space="8" w:color="CCCCCC"/>
+        </w:pBdr>
+        <w:shd w:val="clear" w:color="auto" w:fill="FFFFFF"/>
+        <w:spacing w:before="300" w:after="300"/>
+        <w:jc w:val="both"/>
+        <w:outlineLvl w:val="1"/>
+        <w:rPr>
+          <w:rFonts w:ascii="Arial" w:eastAsia="Times New Roman" w:hAnsi="Arial" w:cs="Arial"/>
+          <w:b/>
+          <w:bCs/>
+          <w:color w:val="5B9BD5" w:themeColor="accent1"/>
+        </w:rPr>
+      </w:pPr>
       <w:r>
         <w:rPr>
           <w:rFonts w:ascii="Arial" w:eastAsia="Times New Roman" w:hAnsi="Arial" w:cs="Arial"/>
           <w:noProof/>
-          <w:color w:val="777777"/>
+          <w:color w:val="5B9BD5" w:themeColor="accent1"/>
+        </w:rPr>
+        <w:drawing>
+          <wp:anchor distT="0" distB="0" distL="114300" distR="114300" simplePos="0" relativeHeight="251660288" behindDoc="0" locked="0" layoutInCell="1" allowOverlap="1" wp14:anchorId="7D9D994E" wp14:editId="79180752">
+            <wp:simplePos x="0" y="0"/>
+            <wp:positionH relativeFrom="column">
+              <wp:posOffset>0</wp:posOffset>
+            </wp:positionH>
+            <wp:positionV relativeFrom="paragraph">
+              <wp:posOffset>390525</wp:posOffset>
+            </wp:positionV>
+            <wp:extent cx="1522800" cy="1522800"/>
+            <wp:effectExtent l="0" t="0" r="1270" b="1270"/>
+            <wp:wrapSquare wrapText="bothSides"/>
+            <wp:docPr id="5" name="Imagen 5" descr="Dificultad en el acceso a los datos"/>
+            <wp:cNvGraphicFramePr>
+              <a:graphicFrameLocks xmlns:a="http://schemas.openxmlformats.org/drawingml/2006/main" noChangeAspect="1"/>
+            </wp:cNvGraphicFramePr>
+            <a:graphic xmlns:a="http://schemas.openxmlformats.org/drawingml/2006/main">
+              <a:graphicData uri="http://schemas.openxmlformats.org/drawingml/2006/picture">
+                <pic:pic xmlns:pic="http://schemas.openxmlformats.org/drawingml/2006/picture">
+                  <pic:nvPicPr>
+                    <pic:cNvPr id="0" name="Picture 4" descr="Dificultad en el acceso a los datos"/>
+                    <pic:cNvPicPr>
+                      <a:picLocks noChangeAspect="1" noChangeArrowheads="1"/>
+                    </pic:cNvPicPr>
+                  </pic:nvPicPr>
+                  <pic:blipFill>
+                    <a:blip r:embed="rId9" cstate="print">
+                      <a:extLst>
+                        <a:ext uri="{28A0092B-C50C-407E-A947-70E740481C1C}">
+                          <a14:useLocalDpi xmlns:a14="http://schemas.microsoft.com/office/drawing/2010/main" val="0"/>
+                        </a:ext>
+                      </a:extLst>
+                    </a:blip>
+                    <a:srcRect/>
+                    <a:stretch>
+                      <a:fillRect/>
+                    </a:stretch>
+                  </pic:blipFill>
+                  <pic:spPr bwMode="auto">
+                    <a:xfrm>
+                      <a:off x="0" y="0"/>
+                      <a:ext cx="1522800" cy="1522800"/>
+                    </a:xfrm>
+                    <a:prstGeom prst="rect">
+                      <a:avLst/>
+                    </a:prstGeom>
+                    <a:noFill/>
+                    <a:ln>
+                      <a:noFill/>
+                    </a:ln>
+                  </pic:spPr>
+                </pic:pic>
+              </a:graphicData>
+            </a:graphic>
+            <wp14:sizeRelH relativeFrom="margin">
+              <wp14:pctWidth>0</wp14:pctWidth>
+            </wp14:sizeRelH>
+            <wp14:sizeRelV relativeFrom="margin">
+              <wp14:pctHeight>0</wp14:pctHeight>
+            </wp14:sizeRelV>
+          </wp:anchor>
+        </w:drawing>
+      </w:r>
+      <w:r>
+        <w:rPr>
+          <w:rFonts w:ascii="Arial" w:eastAsia="Times New Roman" w:hAnsi="Arial" w:cs="Arial"/>
+          <w:b/>
+          <w:bCs/>
+          <w:color w:val="5B9BD5" w:themeColor="accent1"/>
+        </w:rPr>
+        <w:t>Dificultad en el acceso a los datos</w:t>
+      </w:r>
+    </w:p>
+    <w:p>
+      <w:pPr>
+        <w:shd w:val="clear" w:color="auto" w:fill="FFFFFF"/>
+        <w:spacing w:after="0"/>
+        <w:jc w:val="both"/>
+        <w:rPr>
+          <w:rFonts w:ascii="Arial" w:eastAsia="Times New Roman" w:hAnsi="Arial" w:cs="Arial"/>
+          <w:color w:val="777777"/>
+        </w:rPr>
+      </w:pPr>
+      <w:r>
+        <w:rPr>
+          <w:rFonts w:ascii="Arial" w:eastAsia="Times New Roman" w:hAnsi="Arial" w:cs="Arial"/>
+          <w:color w:val="777777"/>
+        </w:rPr>
+        <w:t>En el </w:t>
+      </w:r>
+      <w:r>
+        <w:rPr>
+          <w:rFonts w:ascii="Arial" w:eastAsia="Times New Roman" w:hAnsi="Arial" w:cs="Arial"/>
+          <w:color w:val="5B9BD5" w:themeColor="accent1"/>
+        </w:rPr>
+        <w:t>sistema </w:t>
+      </w:r>
+      <w:r>
+        <w:rPr>
+          <w:rFonts w:ascii="Arial" w:eastAsia="Times New Roman" w:hAnsi="Arial" w:cs="Arial"/>
+          <w:color w:val="777777"/>
+        </w:rPr>
+        <w:t>de archivos, la obtención, consulta y modificación de los datos se realiza de manera poco práctica y eficiente y se dificulta más a medida que crece la información. Los sistemas de Bases de datos poseen mecanismos para realizar consultas para extraer la información como esta sea requerida y de manera rápida.</w:t>
+      </w:r>
+    </w:p>
+    <w:p>
+      <w:pPr>
+        <w:shd w:val="clear" w:color="auto" w:fill="FFFFFF"/>
+        <w:spacing w:after="0"/>
+        <w:jc w:val="both"/>
+        <w:rPr>
+          <w:rFonts w:ascii="Arial" w:eastAsia="Times New Roman" w:hAnsi="Arial" w:cs="Arial"/>
+          <w:color w:val="777777"/>
+        </w:rPr>
+      </w:pPr>
+    </w:p>
+    <w:p>
+      <w:pPr>
+        <w:pBdr>
+          <w:bottom w:val="dashed" w:sz="6" w:space="8" w:color="CCCCCC"/>
+        </w:pBdr>
+        <w:shd w:val="clear" w:color="auto" w:fill="FFFFFF"/>
+        <w:spacing w:before="300" w:after="300"/>
+        <w:jc w:val="both"/>
+        <w:outlineLvl w:val="1"/>
+        <w:rPr>
+          <w:rFonts w:ascii="Arial" w:eastAsia="Times New Roman" w:hAnsi="Arial" w:cs="Arial"/>
+          <w:b/>
+          <w:bCs/>
+          <w:color w:val="5B9BD5" w:themeColor="accent1"/>
+        </w:rPr>
+      </w:pPr>
+      <w:r>
+        <w:rPr>
+          <w:rFonts w:ascii="Arial" w:eastAsia="Times New Roman" w:hAnsi="Arial" w:cs="Arial"/>
+          <w:noProof/>
+          <w:color w:val="5B9BD5" w:themeColor="accent1"/>
         </w:rPr>
         <w:drawing>
           <wp:anchor distT="0" distB="0" distL="114300" distR="114300" simplePos="0" relativeHeight="251661312" behindDoc="0" locked="0" layoutInCell="1" allowOverlap="1" wp14:anchorId="3BB575DE" wp14:editId="247F6C86">
@@ -940,7 +908,7 @@
                     </pic:cNvPicPr>
                   </pic:nvPicPr>
                   <pic:blipFill>
-                    <a:blip r:embed="rId9" cstate="print">
+                    <a:blip r:embed="rId10" cstate="print">
                       <a:extLst>
                         <a:ext uri="{28A0092B-C50C-407E-A947-70E740481C1C}">
                           <a14:useLocalDpi xmlns:a14="http://schemas.microsoft.com/office/drawing/2010/main" val="0"/>
@@ -982,7 +950,7 @@
           <w:rFonts w:ascii="Arial" w:eastAsia="Times New Roman" w:hAnsi="Arial" w:cs="Arial"/>
           <w:b/>
           <w:bCs/>
-          <w:color w:val="FFAF44"/>
+          <w:color w:val="5B9BD5" w:themeColor="accent1"/>
         </w:rPr>
         <w:t>Problemas de seguridad</w:t>
       </w:r>
@@ -1007,16 +975,16 @@
       <w:r>
         <w:rPr>
           <w:rFonts w:ascii="Arial" w:eastAsia="Times New Roman" w:hAnsi="Arial" w:cs="Arial"/>
-          <w:color w:val="FFAF44"/>
-        </w:rPr>
-        <w:t>usuarios</w:t>
-      </w:r>
-      <w:r>
-        <w:rPr>
-          <w:rFonts w:ascii="Arial" w:eastAsia="Times New Roman" w:hAnsi="Arial" w:cs="Arial"/>
-          <w:color w:val="777777"/>
-        </w:rPr>
-        <w:t> que tienen autorización para acceder a la información o incluso determinar que porción de información puede ver cada tipo de usuario. Esto es algo más difícil de establecer en los sistemas de archivos, ya que en general son de acceso menos restringido y se pueden copiar más fácilmente.</w:t>
+          <w:color w:val="5B9BD5" w:themeColor="accent1"/>
+        </w:rPr>
+        <w:t>usuarios </w:t>
+      </w:r>
+      <w:r>
+        <w:rPr>
+          <w:rFonts w:ascii="Arial" w:eastAsia="Times New Roman" w:hAnsi="Arial" w:cs="Arial"/>
+          <w:color w:val="777777"/>
+        </w:rPr>
+        <w:t>que tienen autorización para acceder a la información o incluso determinar que porción de información puede ver cada tipo de usuario. Esto es algo más difícil de establecer en los sistemas de archivos, ya que en general son de acceso menos restringido y se pueden copiar más fácilmente.</w:t>
       </w:r>
     </w:p>
     <w:p>
@@ -1043,14 +1011,14 @@
           <w:rFonts w:ascii="Arial" w:eastAsia="Times New Roman" w:hAnsi="Arial" w:cs="Arial"/>
           <w:b/>
           <w:bCs/>
-          <w:color w:val="FFAF44"/>
+          <w:color w:val="5B9BD5" w:themeColor="accent1"/>
         </w:rPr>
       </w:pPr>
       <w:r>
         <w:rPr>
           <w:rFonts w:ascii="Arial" w:eastAsia="Times New Roman" w:hAnsi="Arial" w:cs="Arial"/>
           <w:noProof/>
-          <w:color w:val="777777"/>
+          <w:color w:val="5B9BD5" w:themeColor="accent1"/>
         </w:rPr>
         <w:drawing>
           <wp:anchor distT="0" distB="0" distL="114300" distR="114300" simplePos="0" relativeHeight="251662336" behindDoc="0" locked="0" layoutInCell="1" allowOverlap="1" wp14:anchorId="76903731" wp14:editId="2A651434">
@@ -1073,155 +1041,6 @@
                 <pic:pic xmlns:pic="http://schemas.openxmlformats.org/drawingml/2006/picture">
                   <pic:nvPicPr>
                     <pic:cNvPr id="0" name="Picture 6" descr="Problemas de integridad"/>
-                    <pic:cNvPicPr>
-                      <a:picLocks noChangeAspect="1" noChangeArrowheads="1"/>
-                    </pic:cNvPicPr>
-                  </pic:nvPicPr>
-                  <pic:blipFill>
-                    <a:blip r:embed="rId10" cstate="print">
-                      <a:extLst>
-                        <a:ext uri="{28A0092B-C50C-407E-A947-70E740481C1C}">
-                          <a14:useLocalDpi xmlns:a14="http://schemas.microsoft.com/office/drawing/2010/main" val="0"/>
-                        </a:ext>
-                      </a:extLst>
-                    </a:blip>
-                    <a:srcRect/>
-                    <a:stretch>
-                      <a:fillRect/>
-                    </a:stretch>
-                  </pic:blipFill>
-                  <pic:spPr bwMode="auto">
-                    <a:xfrm>
-                      <a:off x="0" y="0"/>
-                      <a:ext cx="1522800" cy="1522800"/>
-                    </a:xfrm>
-                    <a:prstGeom prst="rect">
-                      <a:avLst/>
-                    </a:prstGeom>
-                    <a:noFill/>
-                    <a:ln>
-                      <a:noFill/>
-                    </a:ln>
-                  </pic:spPr>
-                </pic:pic>
-              </a:graphicData>
-            </a:graphic>
-            <wp14:sizeRelH relativeFrom="margin">
-              <wp14:pctWidth>0</wp14:pctWidth>
-            </wp14:sizeRelH>
-            <wp14:sizeRelV relativeFrom="margin">
-              <wp14:pctHeight>0</wp14:pctHeight>
-            </wp14:sizeRelV>
-          </wp:anchor>
-        </w:drawing>
-      </w:r>
-      <w:r>
-        <w:rPr>
-          <w:rFonts w:ascii="Arial" w:eastAsia="Times New Roman" w:hAnsi="Arial" w:cs="Arial"/>
-          <w:b/>
-          <w:bCs/>
-          <w:color w:val="FFAF44"/>
-        </w:rPr>
-        <w:t>Problemas de integridad</w:t>
-      </w:r>
-    </w:p>
-    <w:p>
-      <w:pPr>
-        <w:shd w:val="clear" w:color="auto" w:fill="FFFFFF"/>
-        <w:spacing w:after="375"/>
-        <w:jc w:val="both"/>
-        <w:rPr>
-          <w:rFonts w:ascii="Arial" w:eastAsia="Times New Roman" w:hAnsi="Arial" w:cs="Arial"/>
-          <w:color w:val="777777"/>
-        </w:rPr>
-      </w:pPr>
-      <w:r>
-        <w:rPr>
-          <w:rFonts w:ascii="Arial" w:eastAsia="Times New Roman" w:hAnsi="Arial" w:cs="Arial"/>
-          <w:color w:val="777777"/>
-        </w:rPr>
-        <w:t>Los valores de los datos almacenados en la base de datos deben satisfacer ciertas restricciones de </w:t>
-      </w:r>
-      <w:r>
-        <w:rPr>
-          <w:rFonts w:ascii="Arial" w:eastAsia="Times New Roman" w:hAnsi="Arial" w:cs="Arial"/>
-          <w:color w:val="FFAF44"/>
-        </w:rPr>
-        <w:t>consistencia</w:t>
-      </w:r>
-      <w:r>
-        <w:rPr>
-          <w:rFonts w:ascii="Arial" w:eastAsia="Times New Roman" w:hAnsi="Arial" w:cs="Arial"/>
-          <w:color w:val="777777"/>
-        </w:rPr>
-        <w:t>. La información no se puede perder o sufrir cambios que le hagan perder coherencia.</w:t>
-      </w:r>
-    </w:p>
-    <w:p>
-      <w:pPr>
-        <w:shd w:val="clear" w:color="auto" w:fill="FFFFFF"/>
-        <w:spacing w:after="375"/>
-        <w:jc w:val="both"/>
-        <w:rPr>
-          <w:rFonts w:ascii="Arial" w:eastAsia="Times New Roman" w:hAnsi="Arial" w:cs="Arial"/>
-          <w:color w:val="777777"/>
-        </w:rPr>
-      </w:pPr>
-    </w:p>
-    <w:p>
-      <w:pPr>
-        <w:shd w:val="clear" w:color="auto" w:fill="FFFFFF"/>
-        <w:spacing w:after="375"/>
-        <w:jc w:val="both"/>
-        <w:rPr>
-          <w:rFonts w:ascii="Arial" w:eastAsia="Times New Roman" w:hAnsi="Arial" w:cs="Arial"/>
-          <w:color w:val="777777"/>
-        </w:rPr>
-      </w:pPr>
-    </w:p>
-    <w:p>
-      <w:pPr>
-        <w:pBdr>
-          <w:bottom w:val="dashed" w:sz="6" w:space="8" w:color="CCCCCC"/>
-        </w:pBdr>
-        <w:shd w:val="clear" w:color="auto" w:fill="FFFFFF"/>
-        <w:spacing w:before="300" w:after="300"/>
-        <w:jc w:val="both"/>
-        <w:outlineLvl w:val="1"/>
-        <w:rPr>
-          <w:rFonts w:ascii="Arial" w:eastAsia="Times New Roman" w:hAnsi="Arial" w:cs="Arial"/>
-          <w:b/>
-          <w:bCs/>
-          <w:color w:val="FFAF44"/>
-        </w:rPr>
-      </w:pPr>
-      <w:r>
-        <w:rPr>
-          <w:rFonts w:ascii="Arial" w:eastAsia="Times New Roman" w:hAnsi="Arial" w:cs="Arial"/>
-          <w:noProof/>
-          <w:color w:val="777777"/>
-        </w:rPr>
-        <w:drawing>
-          <wp:anchor distT="0" distB="0" distL="114300" distR="114300" simplePos="0" relativeHeight="251663360" behindDoc="0" locked="0" layoutInCell="1" allowOverlap="1" wp14:anchorId="0EBEC60B" wp14:editId="4EC5CE8D">
-            <wp:simplePos x="0" y="0"/>
-            <wp:positionH relativeFrom="column">
-              <wp:posOffset>-171450</wp:posOffset>
-            </wp:positionH>
-            <wp:positionV relativeFrom="paragraph">
-              <wp:posOffset>486410</wp:posOffset>
-            </wp:positionV>
-            <wp:extent cx="1522800" cy="1522800"/>
-            <wp:effectExtent l="0" t="0" r="1270" b="1270"/>
-            <wp:wrapSquare wrapText="bothSides"/>
-            <wp:docPr id="7" name="Imagen 7" descr="Dificultad en el acceso concurrente"/>
-            <wp:cNvGraphicFramePr>
-              <a:graphicFrameLocks xmlns:a="http://schemas.openxmlformats.org/drawingml/2006/main" noChangeAspect="1"/>
-            </wp:cNvGraphicFramePr>
-            <a:graphic xmlns:a="http://schemas.openxmlformats.org/drawingml/2006/main">
-              <a:graphicData uri="http://schemas.openxmlformats.org/drawingml/2006/picture">
-                <pic:pic xmlns:pic="http://schemas.openxmlformats.org/drawingml/2006/picture">
-                  <pic:nvPicPr>
-                    <pic:cNvPr id="0" name="Picture 7" descr="Dificultad en el acceso concurrente"/>
                     <pic:cNvPicPr>
                       <a:picLocks noChangeAspect="1" noChangeArrowheads="1"/>
                     </pic:cNvPicPr>
@@ -1269,7 +1088,156 @@
           <w:rFonts w:ascii="Arial" w:eastAsia="Times New Roman" w:hAnsi="Arial" w:cs="Arial"/>
           <w:b/>
           <w:bCs/>
-          <w:color w:val="FFAF44"/>
+          <w:color w:val="5B9BD5" w:themeColor="accent1"/>
+        </w:rPr>
+        <w:t>Problemas de integridad</w:t>
+      </w:r>
+    </w:p>
+    <w:p>
+      <w:pPr>
+        <w:shd w:val="clear" w:color="auto" w:fill="FFFFFF"/>
+        <w:spacing w:after="375"/>
+        <w:jc w:val="both"/>
+        <w:rPr>
+          <w:rFonts w:ascii="Arial" w:eastAsia="Times New Roman" w:hAnsi="Arial" w:cs="Arial"/>
+          <w:color w:val="777777"/>
+        </w:rPr>
+      </w:pPr>
+      <w:r>
+        <w:rPr>
+          <w:rFonts w:ascii="Arial" w:eastAsia="Times New Roman" w:hAnsi="Arial" w:cs="Arial"/>
+          <w:color w:val="777777"/>
+        </w:rPr>
+        <w:t>Los valores de los datos almacenados en la base de datos deben satisfacer ciertas restricciones de </w:t>
+      </w:r>
+      <w:r>
+        <w:rPr>
+          <w:rFonts w:ascii="Arial" w:eastAsia="Times New Roman" w:hAnsi="Arial" w:cs="Arial"/>
+          <w:color w:val="5B9BD5" w:themeColor="accent1"/>
+        </w:rPr>
+        <w:t>consistencia</w:t>
+      </w:r>
+      <w:r>
+        <w:rPr>
+          <w:rFonts w:ascii="Arial" w:eastAsia="Times New Roman" w:hAnsi="Arial" w:cs="Arial"/>
+          <w:color w:val="777777"/>
+        </w:rPr>
+        <w:t>. La información no se puede perder o sufrir cambios que le hagan perder coherencia.</w:t>
+      </w:r>
+    </w:p>
+    <w:p>
+      <w:pPr>
+        <w:shd w:val="clear" w:color="auto" w:fill="FFFFFF"/>
+        <w:spacing w:after="375"/>
+        <w:jc w:val="both"/>
+        <w:rPr>
+          <w:rFonts w:ascii="Arial" w:eastAsia="Times New Roman" w:hAnsi="Arial" w:cs="Arial"/>
+          <w:color w:val="777777"/>
+        </w:rPr>
+      </w:pPr>
+    </w:p>
+    <w:p>
+      <w:pPr>
+        <w:shd w:val="clear" w:color="auto" w:fill="FFFFFF"/>
+        <w:spacing w:after="375"/>
+        <w:jc w:val="both"/>
+        <w:rPr>
+          <w:rFonts w:ascii="Arial" w:eastAsia="Times New Roman" w:hAnsi="Arial" w:cs="Arial"/>
+          <w:color w:val="777777"/>
+        </w:rPr>
+      </w:pPr>
+    </w:p>
+    <w:p>
+      <w:pPr>
+        <w:pBdr>
+          <w:bottom w:val="dashed" w:sz="6" w:space="8" w:color="CCCCCC"/>
+        </w:pBdr>
+        <w:shd w:val="clear" w:color="auto" w:fill="FFFFFF"/>
+        <w:spacing w:before="300" w:after="300"/>
+        <w:jc w:val="both"/>
+        <w:outlineLvl w:val="1"/>
+        <w:rPr>
+          <w:rFonts w:ascii="Arial" w:eastAsia="Times New Roman" w:hAnsi="Arial" w:cs="Arial"/>
+          <w:b/>
+          <w:bCs/>
+          <w:color w:val="5B9BD5" w:themeColor="accent1"/>
+        </w:rPr>
+      </w:pPr>
+      <w:r>
+        <w:rPr>
+          <w:rFonts w:ascii="Arial" w:eastAsia="Times New Roman" w:hAnsi="Arial" w:cs="Arial"/>
+          <w:noProof/>
+          <w:color w:val="5B9BD5" w:themeColor="accent1"/>
+        </w:rPr>
+        <w:drawing>
+          <wp:anchor distT="0" distB="0" distL="114300" distR="114300" simplePos="0" relativeHeight="251663360" behindDoc="0" locked="0" layoutInCell="1" allowOverlap="1" wp14:anchorId="0EBEC60B" wp14:editId="4A938547">
+            <wp:simplePos x="0" y="0"/>
+            <wp:positionH relativeFrom="column">
+              <wp:posOffset>-171450</wp:posOffset>
+            </wp:positionH>
+            <wp:positionV relativeFrom="paragraph">
+              <wp:posOffset>476885</wp:posOffset>
+            </wp:positionV>
+            <wp:extent cx="1522730" cy="1522730"/>
+            <wp:effectExtent l="0" t="0" r="1270" b="1270"/>
+            <wp:wrapSquare wrapText="bothSides"/>
+            <wp:docPr id="7" name="Imagen 7" descr="Dificultad en el acceso concurrente"/>
+            <wp:cNvGraphicFramePr>
+              <a:graphicFrameLocks xmlns:a="http://schemas.openxmlformats.org/drawingml/2006/main" noChangeAspect="1"/>
+            </wp:cNvGraphicFramePr>
+            <a:graphic xmlns:a="http://schemas.openxmlformats.org/drawingml/2006/main">
+              <a:graphicData uri="http://schemas.openxmlformats.org/drawingml/2006/picture">
+                <pic:pic xmlns:pic="http://schemas.openxmlformats.org/drawingml/2006/picture">
+                  <pic:nvPicPr>
+                    <pic:cNvPr id="0" name="Picture 7" descr="Dificultad en el acceso concurrente"/>
+                    <pic:cNvPicPr>
+                      <a:picLocks noChangeAspect="1" noChangeArrowheads="1"/>
+                    </pic:cNvPicPr>
+                  </pic:nvPicPr>
+                  <pic:blipFill>
+                    <a:blip r:embed="rId12" cstate="print">
+                      <a:extLst>
+                        <a:ext uri="{28A0092B-C50C-407E-A947-70E740481C1C}">
+                          <a14:useLocalDpi xmlns:a14="http://schemas.microsoft.com/office/drawing/2010/main" val="0"/>
+                        </a:ext>
+                      </a:extLst>
+                    </a:blip>
+                    <a:srcRect/>
+                    <a:stretch>
+                      <a:fillRect/>
+                    </a:stretch>
+                  </pic:blipFill>
+                  <pic:spPr bwMode="auto">
+                    <a:xfrm>
+                      <a:off x="0" y="0"/>
+                      <a:ext cx="1522730" cy="1522730"/>
+                    </a:xfrm>
+                    <a:prstGeom prst="rect">
+                      <a:avLst/>
+                    </a:prstGeom>
+                    <a:noFill/>
+                    <a:ln>
+                      <a:noFill/>
+                    </a:ln>
+                  </pic:spPr>
+                </pic:pic>
+              </a:graphicData>
+            </a:graphic>
+            <wp14:sizeRelH relativeFrom="margin">
+              <wp14:pctWidth>0</wp14:pctWidth>
+            </wp14:sizeRelH>
+            <wp14:sizeRelV relativeFrom="margin">
+              <wp14:pctHeight>0</wp14:pctHeight>
+            </wp14:sizeRelV>
+          </wp:anchor>
+        </w:drawing>
+      </w:r>
+      <w:r>
+        <w:rPr>
+          <w:rFonts w:ascii="Arial" w:eastAsia="Times New Roman" w:hAnsi="Arial" w:cs="Arial"/>
+          <w:b/>
+          <w:bCs/>
+          <w:color w:val="5B9BD5" w:themeColor="accent1"/>
         </w:rPr>
         <w:t>Dificultad en el acceso concurrente</w:t>
       </w:r>
@@ -1294,7 +1262,7 @@
       <w:r>
         <w:rPr>
           <w:rFonts w:ascii="Arial" w:eastAsia="Times New Roman" w:hAnsi="Arial" w:cs="Arial"/>
-          <w:color w:val="FFAF44"/>
+          <w:color w:val="5B9BD5" w:themeColor="accent1"/>
         </w:rPr>
         <w:t>usuarios</w:t>
       </w:r>
@@ -1305,6 +1273,17 @@
         </w:rPr>
         <w:t> puedan acceder a la información al mismo tiempo y desde diferentes lugares. Esta característica es difícil de lograr con los sistemas de archivos tradicionales y fácilmente realizables con la mayoría de los sistemas de bases de datos.</w:t>
       </w:r>
+    </w:p>
+    <w:p>
+      <w:pPr>
+        <w:shd w:val="clear" w:color="auto" w:fill="FFFFFF"/>
+        <w:spacing w:after="0"/>
+        <w:jc w:val="both"/>
+        <w:rPr>
+          <w:rFonts w:ascii="Arial" w:eastAsia="Times New Roman" w:hAnsi="Arial" w:cs="Arial"/>
+          <w:color w:val="777777"/>
+        </w:rPr>
+      </w:pPr>
     </w:p>
     <w:p>
       <w:pPr>
@@ -1312,7 +1291,8 @@
         <w:spacing w:after="375"/>
         <w:jc w:val="both"/>
         <w:rPr>
-          <w:rFonts w:ascii="Arial" w:hAnsi="Arial" w:cs="Arial"/>
+          <w:rFonts w:ascii="Arial" w:eastAsia="Times New Roman" w:hAnsi="Arial" w:cs="Arial"/>
+          <w:color w:val="777777"/>
         </w:rPr>
       </w:pPr>
       <w:r>
@@ -1325,32 +1305,1643 @@
       <w:r>
         <w:rPr>
           <w:rFonts w:ascii="Arial" w:eastAsia="Times New Roman" w:hAnsi="Arial" w:cs="Arial"/>
+          <w:color w:val="5B9BD5" w:themeColor="accent1"/>
+        </w:rPr>
+        <w:t>sistema </w:t>
+      </w:r>
+      <w:r>
+        <w:rPr>
+          <w:rFonts w:ascii="Arial" w:eastAsia="Times New Roman" w:hAnsi="Arial" w:cs="Arial"/>
+          <w:color w:val="777777"/>
+        </w:rPr>
+        <w:t>de base de datos frente a los sistemas de archivos para administrar la información en una empresa, sin embargo, entre las desventajas de estas podríamos mencionar los costos mayores de implementación y la necesidad de personal especializado para administrarla.</w:t>
+      </w:r>
+    </w:p>
+    <w:p>
+      <w:pPr>
+        <w:shd w:val="clear" w:color="auto" w:fill="FFFFFF"/>
+        <w:spacing w:after="375"/>
+        <w:jc w:val="both"/>
+        <w:rPr>
+          <w:rFonts w:ascii="Arial" w:eastAsia="Times New Roman" w:hAnsi="Arial" w:cs="Arial"/>
+          <w:color w:val="777777"/>
+        </w:rPr>
+      </w:pPr>
+    </w:p>
+    <w:p>
+      <w:pPr>
+        <w:shd w:val="clear" w:color="auto" w:fill="FFFFFF"/>
+        <w:spacing w:after="375"/>
+        <w:jc w:val="both"/>
+        <w:rPr>
+          <w:rFonts w:ascii="Arial" w:eastAsia="Times New Roman" w:hAnsi="Arial" w:cs="Arial"/>
+          <w:color w:val="777777"/>
+        </w:rPr>
+      </w:pPr>
+    </w:p>
+    <w:p>
+      <w:pPr>
+        <w:shd w:val="clear" w:color="auto" w:fill="FFFFFF"/>
+        <w:spacing w:after="375"/>
+        <w:jc w:val="both"/>
+        <w:rPr>
+          <w:rFonts w:ascii="Arial" w:eastAsia="Times New Roman" w:hAnsi="Arial" w:cs="Arial"/>
+          <w:color w:val="777777"/>
+        </w:rPr>
+      </w:pPr>
+    </w:p>
+    <w:p>
+      <w:pPr>
+        <w:shd w:val="clear" w:color="auto" w:fill="FFFFFF"/>
+        <w:spacing w:after="375"/>
+        <w:jc w:val="both"/>
+        <w:rPr>
+          <w:rFonts w:ascii="Arial" w:eastAsia="Times New Roman" w:hAnsi="Arial" w:cs="Arial"/>
+          <w:color w:val="777777"/>
+        </w:rPr>
+      </w:pPr>
+    </w:p>
+    <w:p>
+      <w:pPr>
+        <w:pStyle w:val="Ttulo1"/>
+        <w:shd w:val="clear" w:color="auto" w:fill="FFFFFF"/>
+        <w:spacing w:before="0" w:after="150"/>
+        <w:jc w:val="center"/>
+        <w:rPr>
+          <w:rFonts w:ascii="Arial" w:hAnsi="Arial" w:cs="Arial"/>
+          <w:caps/>
+          <w:color w:val="5B9BD5" w:themeColor="accent1"/>
+          <w:sz w:val="24"/>
+          <w:szCs w:val="24"/>
+        </w:rPr>
+      </w:pPr>
+      <w:r>
+        <w:rPr>
+          <w:rFonts w:ascii="Arial" w:hAnsi="Arial" w:cs="Arial"/>
+          <w:caps/>
+          <w:color w:val="5B9BD5" w:themeColor="accent1"/>
+          <w:sz w:val="24"/>
+          <w:szCs w:val="24"/>
+        </w:rPr>
+        <w:t>SISTEMAS DE GESTIÓN DE BASES DE DATOS</w:t>
+      </w:r>
+    </w:p>
+    <w:p>
+      <w:pPr>
+        <w:jc w:val="both"/>
+        <w:rPr>
+          <w:rFonts w:ascii="Arial" w:hAnsi="Arial" w:cs="Arial"/>
+        </w:rPr>
+      </w:pPr>
+    </w:p>
+    <w:p>
+      <w:pPr>
+        <w:pStyle w:val="NormalWeb"/>
+        <w:shd w:val="clear" w:color="auto" w:fill="FFFFFF"/>
+        <w:spacing w:before="0" w:beforeAutospacing="0" w:after="375" w:afterAutospacing="0"/>
+        <w:jc w:val="both"/>
+        <w:rPr>
+          <w:rFonts w:ascii="Arial" w:hAnsi="Arial" w:cs="Arial"/>
+          <w:color w:val="777777"/>
+        </w:rPr>
+      </w:pPr>
+      <w:r>
+        <w:rPr>
+          <w:rFonts w:ascii="Arial" w:hAnsi="Arial" w:cs="Arial"/>
+          <w:color w:val="777777"/>
+        </w:rPr>
+        <w:t>Un </w:t>
+      </w:r>
+      <w:r>
+        <w:rPr>
+          <w:rStyle w:val="tooltip-glosario-item"/>
+          <w:rFonts w:ascii="Arial" w:hAnsi="Arial" w:cs="Arial"/>
+          <w:color w:val="5B9BD5" w:themeColor="accent1"/>
+        </w:rPr>
+        <w:t>sistema</w:t>
+      </w:r>
+      <w:r>
+        <w:rPr>
+          <w:rFonts w:ascii="Arial" w:hAnsi="Arial" w:cs="Arial"/>
+          <w:color w:val="5B9BD5" w:themeColor="accent1"/>
+        </w:rPr>
+        <w:t> </w:t>
+      </w:r>
+      <w:r>
+        <w:rPr>
+          <w:rFonts w:ascii="Arial" w:hAnsi="Arial" w:cs="Arial"/>
+          <w:color w:val="777777"/>
+        </w:rPr>
+        <w:t>de gestión de bases de datos (</w:t>
+      </w:r>
+      <w:r>
+        <w:rPr>
+          <w:rStyle w:val="tooltip-glosario-item"/>
+          <w:rFonts w:ascii="Arial" w:hAnsi="Arial" w:cs="Arial"/>
+          <w:color w:val="5B9BD5" w:themeColor="accent1"/>
+        </w:rPr>
+        <w:t>SGBD</w:t>
+      </w:r>
+      <w:r>
+        <w:rPr>
+          <w:rFonts w:ascii="Arial" w:hAnsi="Arial" w:cs="Arial"/>
+          <w:color w:val="777777"/>
+        </w:rPr>
+        <w:t xml:space="preserve">) consiste en una colección de datos interrelacionados y un conjunto de programas para acceder a dichos datos. La colección de datos, normalmente denominada base de </w:t>
+      </w:r>
+      <w:r>
+        <w:rPr>
+          <w:rFonts w:ascii="Arial" w:hAnsi="Arial" w:cs="Arial"/>
+          <w:color w:val="777777"/>
+        </w:rPr>
+        <w:t>datos</w:t>
+      </w:r>
+      <w:r>
+        <w:rPr>
+          <w:rFonts w:ascii="Arial" w:hAnsi="Arial" w:cs="Arial"/>
+          <w:color w:val="777777"/>
+        </w:rPr>
+        <w:t xml:space="preserve"> contiene información relevante para una empresa. El objetivo principal de un SGBD es proporcionar una forma de almacenar y recuperar la información de una base de datos de manera que sea tanto práctica como eficiente.</w:t>
+      </w:r>
+    </w:p>
+    <w:p>
+      <w:pPr>
+        <w:pStyle w:val="NormalWeb"/>
+        <w:shd w:val="clear" w:color="auto" w:fill="FFFFFF"/>
+        <w:spacing w:before="0" w:beforeAutospacing="0" w:after="375" w:afterAutospacing="0"/>
+        <w:jc w:val="both"/>
+        <w:rPr>
+          <w:rFonts w:ascii="Arial" w:hAnsi="Arial" w:cs="Arial"/>
+          <w:color w:val="777777"/>
+        </w:rPr>
+      </w:pPr>
+      <w:r>
+        <w:rPr>
+          <w:rFonts w:ascii="Arial" w:hAnsi="Arial" w:cs="Arial"/>
+          <w:color w:val="777777"/>
+        </w:rPr>
+        <w:t>Algunos de gestores de Bases de Datos:</w:t>
+      </w:r>
+    </w:p>
+    <w:p>
+      <w:pPr>
+        <w:pStyle w:val="Ttulo2"/>
+        <w:pBdr>
+          <w:bottom w:val="dashed" w:sz="6" w:space="8" w:color="CCCCCC"/>
+        </w:pBdr>
+        <w:shd w:val="clear" w:color="auto" w:fill="FFFFFF"/>
+        <w:spacing w:before="300" w:after="300"/>
+        <w:jc w:val="both"/>
+        <w:rPr>
+          <w:rFonts w:ascii="Arial" w:hAnsi="Arial" w:cs="Arial"/>
+          <w:color w:val="5B9BD5" w:themeColor="accent1"/>
+          <w:sz w:val="24"/>
+          <w:szCs w:val="24"/>
+        </w:rPr>
+      </w:pPr>
+      <w:r>
+        <w:rPr>
+          <w:rFonts w:ascii="Arial" w:hAnsi="Arial" w:cs="Arial"/>
+          <w:noProof/>
+          <w:color w:val="5B9BD5" w:themeColor="accent1"/>
+          <w:sz w:val="24"/>
+          <w:szCs w:val="24"/>
+        </w:rPr>
+        <w:drawing>
+          <wp:anchor distT="0" distB="0" distL="114300" distR="114300" simplePos="0" relativeHeight="251664384" behindDoc="0" locked="0" layoutInCell="1" allowOverlap="1" wp14:anchorId="622D2B6C" wp14:editId="4F1A020B">
+            <wp:simplePos x="0" y="0"/>
+            <wp:positionH relativeFrom="column">
+              <wp:posOffset>0</wp:posOffset>
+            </wp:positionH>
+            <wp:positionV relativeFrom="paragraph">
+              <wp:posOffset>383540</wp:posOffset>
+            </wp:positionV>
+            <wp:extent cx="1619250" cy="1095375"/>
+            <wp:effectExtent l="0" t="0" r="0" b="9525"/>
+            <wp:wrapSquare wrapText="bothSides"/>
+            <wp:docPr id="11" name="Imagen 11" descr="MySQL"/>
+            <wp:cNvGraphicFramePr>
+              <a:graphicFrameLocks xmlns:a="http://schemas.openxmlformats.org/drawingml/2006/main" noChangeAspect="1"/>
+            </wp:cNvGraphicFramePr>
+            <a:graphic xmlns:a="http://schemas.openxmlformats.org/drawingml/2006/main">
+              <a:graphicData uri="http://schemas.openxmlformats.org/drawingml/2006/picture">
+                <pic:pic xmlns:pic="http://schemas.openxmlformats.org/drawingml/2006/picture">
+                  <pic:nvPicPr>
+                    <pic:cNvPr id="0" name="Picture 1" descr="MySQL"/>
+                    <pic:cNvPicPr>
+                      <a:picLocks noChangeAspect="1" noChangeArrowheads="1"/>
+                    </pic:cNvPicPr>
+                  </pic:nvPicPr>
+                  <pic:blipFill>
+                    <a:blip r:embed="rId13">
+                      <a:extLst>
+                        <a:ext uri="{28A0092B-C50C-407E-A947-70E740481C1C}">
+                          <a14:useLocalDpi xmlns:a14="http://schemas.microsoft.com/office/drawing/2010/main" val="0"/>
+                        </a:ext>
+                      </a:extLst>
+                    </a:blip>
+                    <a:srcRect/>
+                    <a:stretch>
+                      <a:fillRect/>
+                    </a:stretch>
+                  </pic:blipFill>
+                  <pic:spPr bwMode="auto">
+                    <a:xfrm>
+                      <a:off x="0" y="0"/>
+                      <a:ext cx="1619250" cy="1095375"/>
+                    </a:xfrm>
+                    <a:prstGeom prst="rect">
+                      <a:avLst/>
+                    </a:prstGeom>
+                    <a:noFill/>
+                    <a:ln>
+                      <a:noFill/>
+                    </a:ln>
+                  </pic:spPr>
+                </pic:pic>
+              </a:graphicData>
+            </a:graphic>
+          </wp:anchor>
+        </w:drawing>
+      </w:r>
+      <w:r>
+        <w:rPr>
+          <w:rFonts w:ascii="Arial" w:hAnsi="Arial" w:cs="Arial"/>
+          <w:color w:val="5B9BD5" w:themeColor="accent1"/>
+          <w:sz w:val="24"/>
+          <w:szCs w:val="24"/>
+        </w:rPr>
+        <w:t>MySQL</w:t>
+      </w:r>
+    </w:p>
+    <w:p>
+      <w:pPr>
+        <w:shd w:val="clear" w:color="auto" w:fill="FFFFFF"/>
+        <w:jc w:val="both"/>
+        <w:rPr>
+          <w:rFonts w:ascii="Arial" w:hAnsi="Arial" w:cs="Arial"/>
+          <w:color w:val="777777"/>
+        </w:rPr>
+      </w:pPr>
+      <w:r>
+        <w:rPr>
+          <w:rFonts w:ascii="Arial" w:hAnsi="Arial" w:cs="Arial"/>
+          <w:color w:val="777777"/>
+        </w:rPr>
+        <w:t xml:space="preserve">Cuya sigla en inglés se traslada a </w:t>
+      </w:r>
+      <w:proofErr w:type="spellStart"/>
+      <w:r>
+        <w:rPr>
+          <w:rFonts w:ascii="Arial" w:hAnsi="Arial" w:cs="Arial"/>
+          <w:color w:val="777777"/>
+        </w:rPr>
+        <w:t>My</w:t>
+      </w:r>
+      <w:proofErr w:type="spellEnd"/>
+      <w:r>
+        <w:rPr>
+          <w:rFonts w:ascii="Arial" w:hAnsi="Arial" w:cs="Arial"/>
+          <w:color w:val="777777"/>
+        </w:rPr>
+        <w:t xml:space="preserve"> </w:t>
+      </w:r>
+      <w:proofErr w:type="spellStart"/>
+      <w:r>
+        <w:rPr>
+          <w:rFonts w:ascii="Arial" w:hAnsi="Arial" w:cs="Arial"/>
+          <w:color w:val="777777"/>
+        </w:rPr>
+        <w:t>Structured</w:t>
+      </w:r>
+      <w:proofErr w:type="spellEnd"/>
+      <w:r>
+        <w:rPr>
+          <w:rFonts w:ascii="Arial" w:hAnsi="Arial" w:cs="Arial"/>
+          <w:color w:val="777777"/>
+        </w:rPr>
+        <w:t xml:space="preserve"> </w:t>
+      </w:r>
+      <w:proofErr w:type="spellStart"/>
+      <w:r>
+        <w:rPr>
+          <w:rFonts w:ascii="Arial" w:hAnsi="Arial" w:cs="Arial"/>
+          <w:color w:val="777777"/>
+        </w:rPr>
+        <w:t>Query</w:t>
+      </w:r>
+      <w:proofErr w:type="spellEnd"/>
+      <w:r>
+        <w:rPr>
+          <w:rFonts w:ascii="Arial" w:hAnsi="Arial" w:cs="Arial"/>
+          <w:color w:val="777777"/>
+        </w:rPr>
+        <w:t xml:space="preserve"> </w:t>
+      </w:r>
+      <w:proofErr w:type="spellStart"/>
+      <w:r>
+        <w:rPr>
+          <w:rFonts w:ascii="Arial" w:hAnsi="Arial" w:cs="Arial"/>
+          <w:color w:val="777777"/>
+        </w:rPr>
+        <w:t>Language</w:t>
+      </w:r>
+      <w:proofErr w:type="spellEnd"/>
+      <w:r>
+        <w:rPr>
+          <w:rFonts w:ascii="Arial" w:hAnsi="Arial" w:cs="Arial"/>
+          <w:color w:val="777777"/>
+        </w:rPr>
+        <w:t xml:space="preserve"> o Lenguaje de Consulta Estructurado. MySQL es un </w:t>
+      </w:r>
+      <w:r>
+        <w:rPr>
+          <w:rStyle w:val="tooltip-glosario-item"/>
+          <w:rFonts w:ascii="Arial" w:hAnsi="Arial" w:cs="Arial"/>
+          <w:color w:val="5B9BD5" w:themeColor="accent1"/>
+        </w:rPr>
+        <w:t>sistema</w:t>
+      </w:r>
+      <w:r>
+        <w:rPr>
+          <w:rStyle w:val="tooltip-glosario-item"/>
+          <w:rFonts w:ascii="Arial" w:hAnsi="Arial" w:cs="Arial"/>
+          <w:color w:val="5B9BD5" w:themeColor="accent1"/>
+        </w:rPr>
+        <w:t xml:space="preserve"> </w:t>
+      </w:r>
+      <w:r>
+        <w:rPr>
+          <w:rFonts w:ascii="Arial" w:hAnsi="Arial" w:cs="Arial"/>
+          <w:color w:val="777777"/>
+        </w:rPr>
+        <w:t>de gestión de </w:t>
+      </w:r>
+      <w:r>
+        <w:rPr>
+          <w:rStyle w:val="tooltip-glosario-item"/>
+          <w:rFonts w:ascii="Arial" w:hAnsi="Arial" w:cs="Arial"/>
+          <w:color w:val="5B9BD5" w:themeColor="accent1"/>
+        </w:rPr>
+        <w:t>bases de datos relacional</w:t>
+      </w:r>
+      <w:r>
+        <w:rPr>
+          <w:rFonts w:ascii="Arial" w:hAnsi="Arial" w:cs="Arial"/>
+          <w:color w:val="5B9BD5" w:themeColor="accent1"/>
+        </w:rPr>
+        <w:t> </w:t>
+      </w:r>
+      <w:r>
+        <w:rPr>
+          <w:rFonts w:ascii="Arial" w:hAnsi="Arial" w:cs="Arial"/>
+          <w:color w:val="777777"/>
+        </w:rPr>
+        <w:t>y es un software de </w:t>
+      </w:r>
+      <w:r>
+        <w:rPr>
+          <w:rStyle w:val="tooltip-glosario-item"/>
+          <w:rFonts w:ascii="Arial" w:hAnsi="Arial" w:cs="Arial"/>
+          <w:color w:val="5B9BD5" w:themeColor="accent1"/>
+        </w:rPr>
+        <w:t>código abierto</w:t>
+      </w:r>
+      <w:r>
+        <w:rPr>
+          <w:rFonts w:ascii="Arial" w:hAnsi="Arial" w:cs="Arial"/>
+          <w:color w:val="5B9BD5" w:themeColor="accent1"/>
+        </w:rPr>
+        <w:t> </w:t>
+      </w:r>
+      <w:r>
+        <w:rPr>
+          <w:rFonts w:ascii="Arial" w:hAnsi="Arial" w:cs="Arial"/>
+          <w:color w:val="777777"/>
+        </w:rPr>
+        <w:t>ampliamente utilizado en todo el mundo. Existe también una versión comercial, y en lo único que se diferencia de la versión libre, es en el soporte técnico que se ofrece, y la posibilidad de integrar este gestor en un software propietario.</w:t>
+      </w:r>
+    </w:p>
+    <w:p>
+      <w:pPr>
+        <w:pStyle w:val="Ttulo2"/>
+        <w:pBdr>
+          <w:bottom w:val="dashed" w:sz="6" w:space="8" w:color="CCCCCC"/>
+        </w:pBdr>
+        <w:shd w:val="clear" w:color="auto" w:fill="FFFFFF"/>
+        <w:spacing w:before="300" w:after="300"/>
+        <w:jc w:val="both"/>
+        <w:rPr>
+          <w:rFonts w:ascii="Arial" w:hAnsi="Arial" w:cs="Arial"/>
+          <w:color w:val="5B9BD5" w:themeColor="accent1"/>
+          <w:sz w:val="24"/>
+          <w:szCs w:val="24"/>
+        </w:rPr>
+      </w:pPr>
+      <w:r>
+        <w:rPr>
+          <w:rFonts w:ascii="Arial" w:hAnsi="Arial" w:cs="Arial"/>
+          <w:color w:val="5B9BD5" w:themeColor="accent1"/>
+          <w:sz w:val="24"/>
+          <w:szCs w:val="24"/>
+        </w:rPr>
+        <w:t>Oracle</w:t>
+      </w:r>
+    </w:p>
+    <w:p>
+      <w:pPr>
+        <w:shd w:val="clear" w:color="auto" w:fill="FFFFFF"/>
+        <w:jc w:val="both"/>
+        <w:rPr>
+          <w:rFonts w:ascii="Arial" w:hAnsi="Arial" w:cs="Arial"/>
+          <w:color w:val="777777"/>
+        </w:rPr>
+      </w:pPr>
+      <w:r>
+        <w:rPr>
+          <w:rFonts w:ascii="Arial" w:hAnsi="Arial" w:cs="Arial"/>
+          <w:noProof/>
+          <w:color w:val="777777"/>
+        </w:rPr>
+        <w:drawing>
+          <wp:anchor distT="0" distB="0" distL="114300" distR="114300" simplePos="0" relativeHeight="251665408" behindDoc="0" locked="0" layoutInCell="1" allowOverlap="1" wp14:anchorId="79E7B050" wp14:editId="0110646C">
+            <wp:simplePos x="0" y="0"/>
+            <wp:positionH relativeFrom="column">
+              <wp:posOffset>0</wp:posOffset>
+            </wp:positionH>
+            <wp:positionV relativeFrom="paragraph">
+              <wp:posOffset>3810</wp:posOffset>
+            </wp:positionV>
+            <wp:extent cx="3104169" cy="1522800"/>
+            <wp:effectExtent l="0" t="0" r="1270" b="1270"/>
+            <wp:wrapSquare wrapText="bothSides"/>
+            <wp:docPr id="10" name="Imagen 10" descr="Oracle"/>
+            <wp:cNvGraphicFramePr>
+              <a:graphicFrameLocks xmlns:a="http://schemas.openxmlformats.org/drawingml/2006/main" noChangeAspect="1"/>
+            </wp:cNvGraphicFramePr>
+            <a:graphic xmlns:a="http://schemas.openxmlformats.org/drawingml/2006/main">
+              <a:graphicData uri="http://schemas.openxmlformats.org/drawingml/2006/picture">
+                <pic:pic xmlns:pic="http://schemas.openxmlformats.org/drawingml/2006/picture">
+                  <pic:nvPicPr>
+                    <pic:cNvPr id="0" name="Picture 2" descr="Oracle"/>
+                    <pic:cNvPicPr>
+                      <a:picLocks noChangeAspect="1" noChangeArrowheads="1"/>
+                    </pic:cNvPicPr>
+                  </pic:nvPicPr>
+                  <pic:blipFill>
+                    <a:blip r:embed="rId14">
+                      <a:extLst>
+                        <a:ext uri="{28A0092B-C50C-407E-A947-70E740481C1C}">
+                          <a14:useLocalDpi xmlns:a14="http://schemas.microsoft.com/office/drawing/2010/main" val="0"/>
+                        </a:ext>
+                      </a:extLst>
+                    </a:blip>
+                    <a:srcRect/>
+                    <a:stretch>
+                      <a:fillRect/>
+                    </a:stretch>
+                  </pic:blipFill>
+                  <pic:spPr bwMode="auto">
+                    <a:xfrm>
+                      <a:off x="0" y="0"/>
+                      <a:ext cx="3104169" cy="1522800"/>
+                    </a:xfrm>
+                    <a:prstGeom prst="rect">
+                      <a:avLst/>
+                    </a:prstGeom>
+                    <a:noFill/>
+                    <a:ln>
+                      <a:noFill/>
+                    </a:ln>
+                  </pic:spPr>
+                </pic:pic>
+              </a:graphicData>
+            </a:graphic>
+            <wp14:sizeRelH relativeFrom="margin">
+              <wp14:pctWidth>0</wp14:pctWidth>
+            </wp14:sizeRelH>
+            <wp14:sizeRelV relativeFrom="margin">
+              <wp14:pctHeight>0</wp14:pctHeight>
+            </wp14:sizeRelV>
+          </wp:anchor>
+        </w:drawing>
+      </w:r>
+      <w:r>
+        <w:rPr>
+          <w:rFonts w:ascii="Arial" w:hAnsi="Arial" w:cs="Arial"/>
+          <w:color w:val="777777"/>
+        </w:rPr>
+        <w:t>Una base de datos Oracle es una colección de datos tratada como una unidad. El propósito general es almacenar y recuperar información relacionada. Se considera a Oracle como uno de los sistemas de bases de datos más completos, destacando el soporte de transacciones, estabilidad, escalabilidad, y soporte multiplataforma.</w:t>
+      </w:r>
+    </w:p>
+    <w:p>
+      <w:pPr>
+        <w:pStyle w:val="Ttulo2"/>
+        <w:pBdr>
+          <w:bottom w:val="dashed" w:sz="6" w:space="8" w:color="CCCCCC"/>
+        </w:pBdr>
+        <w:shd w:val="clear" w:color="auto" w:fill="FFFFFF"/>
+        <w:spacing w:before="300" w:after="300"/>
+        <w:jc w:val="both"/>
+        <w:rPr>
+          <w:rFonts w:ascii="Arial" w:hAnsi="Arial" w:cs="Arial"/>
+          <w:color w:val="5B9BD5" w:themeColor="accent1"/>
+          <w:sz w:val="24"/>
+          <w:szCs w:val="24"/>
+        </w:rPr>
+      </w:pPr>
+      <w:r>
+        <w:rPr>
+          <w:rFonts w:ascii="Arial" w:hAnsi="Arial" w:cs="Arial"/>
+          <w:color w:val="5B9BD5" w:themeColor="accent1"/>
+          <w:sz w:val="24"/>
+          <w:szCs w:val="24"/>
+        </w:rPr>
+        <w:t>PostgreSQL</w:t>
+      </w:r>
+    </w:p>
+    <w:p>
+      <w:pPr>
+        <w:shd w:val="clear" w:color="auto" w:fill="FFFFFF"/>
+        <w:jc w:val="both"/>
+        <w:rPr>
+          <w:rFonts w:ascii="Arial" w:hAnsi="Arial" w:cs="Arial"/>
+          <w:color w:val="777777"/>
+        </w:rPr>
+      </w:pPr>
+      <w:r>
+        <w:rPr>
+          <w:rFonts w:ascii="Arial" w:hAnsi="Arial" w:cs="Arial"/>
+          <w:noProof/>
+          <w:color w:val="777777"/>
+        </w:rPr>
+        <w:drawing>
+          <wp:anchor distT="0" distB="0" distL="114300" distR="114300" simplePos="0" relativeHeight="251666432" behindDoc="0" locked="0" layoutInCell="1" allowOverlap="1" wp14:anchorId="4863E459" wp14:editId="70E0F956">
+            <wp:simplePos x="0" y="0"/>
+            <wp:positionH relativeFrom="column">
+              <wp:posOffset>0</wp:posOffset>
+            </wp:positionH>
+            <wp:positionV relativeFrom="paragraph">
+              <wp:posOffset>1270</wp:posOffset>
+            </wp:positionV>
+            <wp:extent cx="1143000" cy="1143000"/>
+            <wp:effectExtent l="0" t="0" r="0" b="0"/>
+            <wp:wrapSquare wrapText="bothSides"/>
+            <wp:docPr id="9" name="Imagen 9" descr="PostgreSQL"/>
+            <wp:cNvGraphicFramePr>
+              <a:graphicFrameLocks xmlns:a="http://schemas.openxmlformats.org/drawingml/2006/main" noChangeAspect="1"/>
+            </wp:cNvGraphicFramePr>
+            <a:graphic xmlns:a="http://schemas.openxmlformats.org/drawingml/2006/main">
+              <a:graphicData uri="http://schemas.openxmlformats.org/drawingml/2006/picture">
+                <pic:pic xmlns:pic="http://schemas.openxmlformats.org/drawingml/2006/picture">
+                  <pic:nvPicPr>
+                    <pic:cNvPr id="0" name="Picture 3" descr="PostgreSQL"/>
+                    <pic:cNvPicPr>
+                      <a:picLocks noChangeAspect="1" noChangeArrowheads="1"/>
+                    </pic:cNvPicPr>
+                  </pic:nvPicPr>
+                  <pic:blipFill>
+                    <a:blip r:embed="rId15">
+                      <a:extLst>
+                        <a:ext uri="{28A0092B-C50C-407E-A947-70E740481C1C}">
+                          <a14:useLocalDpi xmlns:a14="http://schemas.microsoft.com/office/drawing/2010/main" val="0"/>
+                        </a:ext>
+                      </a:extLst>
+                    </a:blip>
+                    <a:srcRect/>
+                    <a:stretch>
+                      <a:fillRect/>
+                    </a:stretch>
+                  </pic:blipFill>
+                  <pic:spPr bwMode="auto">
+                    <a:xfrm>
+                      <a:off x="0" y="0"/>
+                      <a:ext cx="1143000" cy="1143000"/>
+                    </a:xfrm>
+                    <a:prstGeom prst="rect">
+                      <a:avLst/>
+                    </a:prstGeom>
+                    <a:noFill/>
+                    <a:ln>
+                      <a:noFill/>
+                    </a:ln>
+                  </pic:spPr>
+                </pic:pic>
+              </a:graphicData>
+            </a:graphic>
+          </wp:anchor>
+        </w:drawing>
+      </w:r>
+      <w:r>
+        <w:rPr>
+          <w:rFonts w:ascii="Arial" w:hAnsi="Arial" w:cs="Arial"/>
+          <w:color w:val="777777"/>
+        </w:rPr>
+        <w:t>Es un Sistema de gestión de </w:t>
+      </w:r>
+      <w:r>
+        <w:rPr>
+          <w:rStyle w:val="tooltip-glosario-item"/>
+          <w:rFonts w:ascii="Arial" w:hAnsi="Arial" w:cs="Arial"/>
+          <w:color w:val="5B9BD5" w:themeColor="accent1"/>
+        </w:rPr>
+        <w:t>bases de datos relacional</w:t>
+      </w:r>
+      <w:r>
+        <w:rPr>
+          <w:rStyle w:val="tooltip-glosario-item"/>
+          <w:rFonts w:ascii="Arial" w:hAnsi="Arial" w:cs="Arial"/>
+          <w:color w:val="5B9BD5" w:themeColor="accent1"/>
+        </w:rPr>
+        <w:t xml:space="preserve"> </w:t>
+      </w:r>
+      <w:r>
+        <w:rPr>
+          <w:rFonts w:ascii="Arial" w:hAnsi="Arial" w:cs="Arial"/>
+          <w:color w:val="777777"/>
+        </w:rPr>
+        <w:t>orientado a objetos. PostgreSQL es un proyecto de </w:t>
+      </w:r>
+      <w:r>
+        <w:rPr>
+          <w:rStyle w:val="tooltip-glosario-item"/>
+          <w:rFonts w:ascii="Arial" w:hAnsi="Arial" w:cs="Arial"/>
+          <w:color w:val="5B9BD5" w:themeColor="accent1"/>
+        </w:rPr>
+        <w:t>código</w:t>
+      </w:r>
+      <w:r>
+        <w:rPr>
+          <w:rStyle w:val="tooltip-glosario-item"/>
+          <w:rFonts w:ascii="Arial" w:hAnsi="Arial" w:cs="Arial"/>
           <w:color w:val="FFAF44"/>
         </w:rPr>
+        <w:t xml:space="preserve"> </w:t>
+      </w:r>
+      <w:r>
+        <w:rPr>
+          <w:rStyle w:val="tooltip-glosario-item"/>
+          <w:rFonts w:ascii="Arial" w:hAnsi="Arial" w:cs="Arial"/>
+          <w:color w:val="5B9BD5" w:themeColor="accent1"/>
+        </w:rPr>
+        <w:t>abierto</w:t>
+      </w:r>
+      <w:r>
+        <w:rPr>
+          <w:rFonts w:ascii="Arial" w:hAnsi="Arial" w:cs="Arial"/>
+          <w:color w:val="5B9BD5" w:themeColor="accent1"/>
+        </w:rPr>
+        <w:t> </w:t>
+      </w:r>
+      <w:r>
+        <w:rPr>
+          <w:rFonts w:ascii="Arial" w:hAnsi="Arial" w:cs="Arial"/>
+          <w:color w:val="777777"/>
+        </w:rPr>
+        <w:t>el cual no es manejado por una empresa y/o persona, sino que es dirigido por una comunidad de desarrolladores que trabajan de forma desinteresada, </w:t>
+      </w:r>
+      <w:r>
+        <w:rPr>
+          <w:rStyle w:val="tooltip-glosario-item"/>
+          <w:rFonts w:ascii="Arial" w:hAnsi="Arial" w:cs="Arial"/>
+          <w:color w:val="5B9BD5" w:themeColor="accent1"/>
+        </w:rPr>
+        <w:t>altruista</w:t>
+      </w:r>
+      <w:r>
+        <w:rPr>
+          <w:rFonts w:ascii="Arial" w:hAnsi="Arial" w:cs="Arial"/>
+          <w:color w:val="777777"/>
+        </w:rPr>
+        <w:t>, libre y/o apoyada por organizaciones comerciales.</w:t>
+      </w:r>
+    </w:p>
+    <w:p>
+      <w:pPr>
+        <w:pStyle w:val="Ttulo2"/>
+        <w:pBdr>
+          <w:bottom w:val="dashed" w:sz="6" w:space="8" w:color="CCCCCC"/>
+        </w:pBdr>
+        <w:shd w:val="clear" w:color="auto" w:fill="FFFFFF"/>
+        <w:spacing w:before="300" w:after="300"/>
+        <w:jc w:val="both"/>
+        <w:rPr>
+          <w:rFonts w:ascii="Arial" w:hAnsi="Arial" w:cs="Arial"/>
+          <w:color w:val="5B9BD5" w:themeColor="accent1"/>
+          <w:sz w:val="24"/>
+          <w:szCs w:val="24"/>
+        </w:rPr>
+      </w:pPr>
+      <w:r>
+        <w:rPr>
+          <w:rFonts w:ascii="Arial" w:hAnsi="Arial" w:cs="Arial"/>
+          <w:noProof/>
+          <w:color w:val="5B9BD5" w:themeColor="accent1"/>
+          <w:sz w:val="24"/>
+          <w:szCs w:val="24"/>
+        </w:rPr>
+        <w:drawing>
+          <wp:anchor distT="0" distB="0" distL="114300" distR="114300" simplePos="0" relativeHeight="251667456" behindDoc="0" locked="0" layoutInCell="1" allowOverlap="1" wp14:anchorId="3B3C0AC4" wp14:editId="64CE0009">
+            <wp:simplePos x="0" y="0"/>
+            <wp:positionH relativeFrom="column">
+              <wp:posOffset>38</wp:posOffset>
+            </wp:positionH>
+            <wp:positionV relativeFrom="paragraph">
+              <wp:posOffset>344805</wp:posOffset>
+            </wp:positionV>
+            <wp:extent cx="1553878" cy="1522800"/>
+            <wp:effectExtent l="0" t="0" r="8255" b="1270"/>
+            <wp:wrapSquare wrapText="bothSides"/>
+            <wp:docPr id="8" name="Imagen 8" descr="Microsoft Access"/>
+            <wp:cNvGraphicFramePr>
+              <a:graphicFrameLocks xmlns:a="http://schemas.openxmlformats.org/drawingml/2006/main" noChangeAspect="1"/>
+            </wp:cNvGraphicFramePr>
+            <a:graphic xmlns:a="http://schemas.openxmlformats.org/drawingml/2006/main">
+              <a:graphicData uri="http://schemas.openxmlformats.org/drawingml/2006/picture">
+                <pic:pic xmlns:pic="http://schemas.openxmlformats.org/drawingml/2006/picture">
+                  <pic:nvPicPr>
+                    <pic:cNvPr id="0" name="Picture 4" descr="Microsoft Access"/>
+                    <pic:cNvPicPr>
+                      <a:picLocks noChangeAspect="1" noChangeArrowheads="1"/>
+                    </pic:cNvPicPr>
+                  </pic:nvPicPr>
+                  <pic:blipFill>
+                    <a:blip r:embed="rId16">
+                      <a:extLst>
+                        <a:ext uri="{28A0092B-C50C-407E-A947-70E740481C1C}">
+                          <a14:useLocalDpi xmlns:a14="http://schemas.microsoft.com/office/drawing/2010/main" val="0"/>
+                        </a:ext>
+                      </a:extLst>
+                    </a:blip>
+                    <a:srcRect/>
+                    <a:stretch>
+                      <a:fillRect/>
+                    </a:stretch>
+                  </pic:blipFill>
+                  <pic:spPr bwMode="auto">
+                    <a:xfrm>
+                      <a:off x="0" y="0"/>
+                      <a:ext cx="1553878" cy="1522800"/>
+                    </a:xfrm>
+                    <a:prstGeom prst="rect">
+                      <a:avLst/>
+                    </a:prstGeom>
+                    <a:noFill/>
+                    <a:ln>
+                      <a:noFill/>
+                    </a:ln>
+                  </pic:spPr>
+                </pic:pic>
+              </a:graphicData>
+            </a:graphic>
+            <wp14:sizeRelH relativeFrom="margin">
+              <wp14:pctWidth>0</wp14:pctWidth>
+            </wp14:sizeRelH>
+            <wp14:sizeRelV relativeFrom="margin">
+              <wp14:pctHeight>0</wp14:pctHeight>
+            </wp14:sizeRelV>
+          </wp:anchor>
+        </w:drawing>
+      </w:r>
+      <w:r>
+        <w:rPr>
+          <w:rFonts w:ascii="Arial" w:hAnsi="Arial" w:cs="Arial"/>
+          <w:color w:val="5B9BD5" w:themeColor="accent1"/>
+          <w:sz w:val="24"/>
+          <w:szCs w:val="24"/>
+        </w:rPr>
+        <w:t>Microsoft Access</w:t>
+      </w:r>
+    </w:p>
+    <w:p>
+      <w:pPr>
+        <w:shd w:val="clear" w:color="auto" w:fill="FFFFFF"/>
+        <w:jc w:val="both"/>
+        <w:rPr>
+          <w:rFonts w:ascii="Arial" w:hAnsi="Arial" w:cs="Arial"/>
+          <w:color w:val="777777"/>
+        </w:rPr>
+      </w:pPr>
+      <w:r>
+        <w:rPr>
+          <w:rFonts w:ascii="Arial" w:hAnsi="Arial" w:cs="Arial"/>
+          <w:color w:val="777777"/>
+        </w:rPr>
+        <w:t>Microsoft Access es un </w:t>
+      </w:r>
+      <w:r>
+        <w:rPr>
+          <w:rStyle w:val="tooltip-glosario-item"/>
+          <w:rFonts w:ascii="Arial" w:hAnsi="Arial" w:cs="Arial"/>
+          <w:color w:val="5B9BD5" w:themeColor="accent1"/>
+        </w:rPr>
         <w:t>sistema</w:t>
       </w:r>
       <w:r>
         <w:rPr>
-          <w:rFonts w:ascii="Arial" w:eastAsia="Times New Roman" w:hAnsi="Arial" w:cs="Arial"/>
-          <w:color w:val="777777"/>
-        </w:rPr>
-        <w:t> de base de datos frente a los sistemas de archivos para administrar la información en una empresa, sin embargo, entre las desventajas de estas podríamos mencionar los costos mayores de implementación y la necesidad de personal especializado para administrarla.</w:t>
-      </w:r>
-    </w:p>
-    <w:p>
-      <w:pPr>
-        <w:rPr>
-          <w:rFonts w:ascii="Verdana" w:hAnsi="Verdana"/>
+          <w:rFonts w:ascii="Arial" w:hAnsi="Arial" w:cs="Arial"/>
+          <w:color w:val="5B9BD5" w:themeColor="accent1"/>
+        </w:rPr>
+        <w:t> </w:t>
+      </w:r>
+      <w:r>
+        <w:rPr>
+          <w:rFonts w:ascii="Arial" w:hAnsi="Arial" w:cs="Arial"/>
+          <w:color w:val="777777"/>
+        </w:rPr>
+        <w:t>de gestión de bases de datos incluido en el paquete ofimático de Microsoft Office. Una base de datos de Access almacena la información en un solo archivo, junto con otros objetos, como </w:t>
+      </w:r>
+      <w:r>
+        <w:rPr>
+          <w:rStyle w:val="tooltip-glosario-item"/>
+          <w:rFonts w:ascii="Arial" w:hAnsi="Arial" w:cs="Arial"/>
+          <w:color w:val="5B9BD5" w:themeColor="accent1"/>
+        </w:rPr>
+        <w:t>formularios</w:t>
+      </w:r>
+      <w:r>
+        <w:rPr>
+          <w:rFonts w:ascii="Arial" w:hAnsi="Arial" w:cs="Arial"/>
+          <w:color w:val="777777"/>
+        </w:rPr>
+        <w:t>, informes, </w:t>
+      </w:r>
+      <w:r>
+        <w:rPr>
+          <w:rStyle w:val="tooltip-glosario-item"/>
+          <w:rFonts w:ascii="Arial" w:hAnsi="Arial" w:cs="Arial"/>
+          <w:color w:val="5B9BD5" w:themeColor="accent1"/>
+        </w:rPr>
+        <w:t>macros</w:t>
+      </w:r>
+      <w:r>
+        <w:rPr>
+          <w:rFonts w:ascii="Arial" w:hAnsi="Arial" w:cs="Arial"/>
+          <w:color w:val="5B9BD5" w:themeColor="accent1"/>
+        </w:rPr>
+        <w:t> </w:t>
+      </w:r>
+      <w:r>
+        <w:rPr>
+          <w:rFonts w:ascii="Arial" w:hAnsi="Arial" w:cs="Arial"/>
+          <w:color w:val="777777"/>
+        </w:rPr>
+        <w:t>y módulos.</w:t>
+      </w:r>
+    </w:p>
+    <w:p>
+      <w:pPr>
+        <w:shd w:val="clear" w:color="auto" w:fill="FFFFFF"/>
+        <w:spacing w:after="375"/>
+        <w:jc w:val="both"/>
+        <w:rPr>
+          <w:rFonts w:ascii="Arial" w:hAnsi="Arial" w:cs="Arial"/>
+        </w:rPr>
+      </w:pPr>
+    </w:p>
+    <w:p>
+      <w:pPr>
+        <w:jc w:val="both"/>
+        <w:rPr>
+          <w:rFonts w:ascii="Arial" w:hAnsi="Arial" w:cs="Arial"/>
+        </w:rPr>
+      </w:pPr>
+    </w:p>
+    <w:p>
+      <w:pPr>
+        <w:jc w:val="both"/>
+        <w:rPr>
+          <w:rFonts w:ascii="Arial" w:hAnsi="Arial" w:cs="Arial"/>
+        </w:rPr>
+      </w:pPr>
+    </w:p>
+    <w:p>
+      <w:pPr>
+        <w:pStyle w:val="Ttulo1"/>
+        <w:spacing w:before="0" w:after="150"/>
+        <w:jc w:val="center"/>
+        <w:rPr>
+          <w:rFonts w:ascii="Arial" w:hAnsi="Arial" w:cs="Arial"/>
+          <w:caps/>
+          <w:color w:val="5B9BD5" w:themeColor="accent1"/>
+          <w:sz w:val="24"/>
+          <w:szCs w:val="24"/>
+        </w:rPr>
+      </w:pPr>
+      <w:r>
+        <w:rPr>
+          <w:rFonts w:ascii="Arial" w:hAnsi="Arial" w:cs="Arial"/>
+          <w:caps/>
+          <w:color w:val="5B9BD5" w:themeColor="accent1"/>
+          <w:sz w:val="24"/>
+          <w:szCs w:val="24"/>
+        </w:rPr>
+        <w:t>CONCEPTOS DE MODELOS LÓGICOS Y CONCEPTUALES</w:t>
+      </w:r>
+    </w:p>
+    <w:p>
+      <w:pPr>
+        <w:rPr>
+          <w:rFonts w:ascii="Arial" w:hAnsi="Arial" w:cs="Arial"/>
+        </w:rPr>
+      </w:pPr>
+    </w:p>
+    <w:p>
+      <w:pPr>
+        <w:pStyle w:val="NormalWeb"/>
+        <w:spacing w:before="0" w:beforeAutospacing="0" w:after="375" w:afterAutospacing="0"/>
+        <w:jc w:val="both"/>
+        <w:rPr>
+          <w:rFonts w:ascii="Arial" w:hAnsi="Arial" w:cs="Arial"/>
+        </w:rPr>
+      </w:pPr>
+      <w:r>
+        <w:rPr>
+          <w:rFonts w:ascii="Arial" w:hAnsi="Arial" w:cs="Arial"/>
+        </w:rPr>
+        <w:t>Un modelo es una representación simbólica de un </w:t>
+      </w:r>
+      <w:r>
+        <w:rPr>
+          <w:rStyle w:val="tooltip-glosario-item"/>
+          <w:rFonts w:ascii="Arial" w:hAnsi="Arial" w:cs="Arial"/>
+          <w:color w:val="5B9BD5" w:themeColor="accent1"/>
+        </w:rPr>
+        <w:t>objeto</w:t>
+      </w:r>
+      <w:r>
+        <w:rPr>
+          <w:rFonts w:ascii="Arial" w:hAnsi="Arial" w:cs="Arial"/>
+        </w:rPr>
+        <w:t>, </w:t>
+      </w:r>
+      <w:r>
+        <w:rPr>
+          <w:rStyle w:val="tooltip-glosario-item"/>
+          <w:rFonts w:ascii="Arial" w:hAnsi="Arial" w:cs="Arial"/>
+          <w:color w:val="5B9BD5" w:themeColor="accent1"/>
+        </w:rPr>
+        <w:t>sistema</w:t>
+      </w:r>
+      <w:r>
+        <w:rPr>
+          <w:rFonts w:ascii="Arial" w:hAnsi="Arial" w:cs="Arial"/>
+        </w:rPr>
+        <w:t xml:space="preserve">, idea o cualquier cosa del mundo real. Nos ayuda a abstraer o a entender más fácilmente la realidad. Un requerimiento básico para cualquier </w:t>
+      </w:r>
+      <w:r>
+        <w:rPr>
+          <w:rFonts w:ascii="Arial" w:hAnsi="Arial" w:cs="Arial"/>
+        </w:rPr>
+        <w:t>modelo</w:t>
+      </w:r>
+      <w:r>
+        <w:rPr>
+          <w:rFonts w:ascii="Arial" w:hAnsi="Arial" w:cs="Arial"/>
+        </w:rPr>
+        <w:t xml:space="preserve"> es que debe describir al sistema con suficiente detalle para hacer predicciones válidas sobre el comportamiento de este.</w:t>
+      </w:r>
+    </w:p>
+    <w:p>
+      <w:pPr>
+        <w:pStyle w:val="NormalWeb"/>
+        <w:spacing w:before="0" w:beforeAutospacing="0" w:after="375" w:afterAutospacing="0"/>
+        <w:jc w:val="both"/>
+        <w:rPr>
+          <w:rFonts w:ascii="Arial" w:hAnsi="Arial" w:cs="Arial"/>
+        </w:rPr>
+      </w:pPr>
+      <w:r>
+        <w:rPr>
+          <w:rFonts w:ascii="Arial" w:hAnsi="Arial" w:cs="Arial"/>
+        </w:rPr>
+        <w:t>Como cualquier </w:t>
+      </w:r>
+      <w:r>
+        <w:rPr>
+          <w:rStyle w:val="tooltip-glosario-item"/>
+          <w:rFonts w:ascii="Arial" w:hAnsi="Arial" w:cs="Arial"/>
+          <w:color w:val="5B9BD5" w:themeColor="accent1"/>
+        </w:rPr>
+        <w:t>sistema</w:t>
+      </w:r>
+      <w:r>
+        <w:rPr>
+          <w:rFonts w:ascii="Arial" w:hAnsi="Arial" w:cs="Arial"/>
+        </w:rPr>
+        <w:t xml:space="preserve">, las bases de datos se pueden diseñar utilizando modelos, en este caso se </w:t>
+      </w:r>
+      <w:r>
+        <w:rPr>
+          <w:rFonts w:ascii="Arial" w:hAnsi="Arial" w:cs="Arial"/>
+        </w:rPr>
+        <w:t>utilizarán</w:t>
+      </w:r>
+      <w:r>
+        <w:rPr>
+          <w:rFonts w:ascii="Arial" w:hAnsi="Arial" w:cs="Arial"/>
+        </w:rPr>
+        <w:t xml:space="preserve"> herramientas para crear modelos conceptuales y lógicos.</w:t>
+      </w:r>
+    </w:p>
+    <w:p>
+      <w:pPr>
+        <w:pStyle w:val="Ttulo2"/>
+        <w:pBdr>
+          <w:bottom w:val="dashed" w:sz="6" w:space="8" w:color="CCCCCC"/>
+        </w:pBdr>
+        <w:spacing w:before="300" w:after="300"/>
+        <w:jc w:val="both"/>
+        <w:rPr>
+          <w:rFonts w:ascii="Arial" w:hAnsi="Arial" w:cs="Arial"/>
+          <w:color w:val="5B9BD5" w:themeColor="accent1"/>
+          <w:sz w:val="24"/>
+          <w:szCs w:val="24"/>
+        </w:rPr>
+      </w:pPr>
+      <w:r>
+        <w:rPr>
+          <w:rFonts w:ascii="Arial" w:hAnsi="Arial" w:cs="Arial"/>
+          <w:noProof/>
+          <w:color w:val="5B9BD5" w:themeColor="accent1"/>
+          <w:sz w:val="24"/>
+          <w:szCs w:val="24"/>
+        </w:rPr>
+        <w:drawing>
+          <wp:anchor distT="0" distB="0" distL="114300" distR="114300" simplePos="0" relativeHeight="251669504" behindDoc="0" locked="0" layoutInCell="1" allowOverlap="1" wp14:anchorId="59AD7A80" wp14:editId="75B17539">
+            <wp:simplePos x="0" y="0"/>
+            <wp:positionH relativeFrom="column">
+              <wp:posOffset>-76200</wp:posOffset>
+            </wp:positionH>
+            <wp:positionV relativeFrom="paragraph">
+              <wp:posOffset>433070</wp:posOffset>
+            </wp:positionV>
+            <wp:extent cx="2447925" cy="2360295"/>
+            <wp:effectExtent l="0" t="0" r="9525" b="1905"/>
+            <wp:wrapSquare wrapText="bothSides"/>
+            <wp:docPr id="13" name="Imagen 13" descr="Diagrama conceptual de una casa"/>
+            <wp:cNvGraphicFramePr>
+              <a:graphicFrameLocks xmlns:a="http://schemas.openxmlformats.org/drawingml/2006/main" noChangeAspect="1"/>
+            </wp:cNvGraphicFramePr>
+            <a:graphic xmlns:a="http://schemas.openxmlformats.org/drawingml/2006/main">
+              <a:graphicData uri="http://schemas.openxmlformats.org/drawingml/2006/picture">
+                <pic:pic xmlns:pic="http://schemas.openxmlformats.org/drawingml/2006/picture">
+                  <pic:nvPicPr>
+                    <pic:cNvPr id="0" name="Picture 9" descr="Diagrama conceptual de una casa"/>
+                    <pic:cNvPicPr>
+                      <a:picLocks noChangeAspect="1" noChangeArrowheads="1"/>
+                    </pic:cNvPicPr>
+                  </pic:nvPicPr>
+                  <pic:blipFill>
+                    <a:blip r:embed="rId17" cstate="print">
+                      <a:extLst>
+                        <a:ext uri="{28A0092B-C50C-407E-A947-70E740481C1C}">
+                          <a14:useLocalDpi xmlns:a14="http://schemas.microsoft.com/office/drawing/2010/main" val="0"/>
+                        </a:ext>
+                      </a:extLst>
+                    </a:blip>
+                    <a:srcRect/>
+                    <a:stretch>
+                      <a:fillRect/>
+                    </a:stretch>
+                  </pic:blipFill>
+                  <pic:spPr bwMode="auto">
+                    <a:xfrm>
+                      <a:off x="0" y="0"/>
+                      <a:ext cx="2447925" cy="2360295"/>
+                    </a:xfrm>
+                    <a:prstGeom prst="rect">
+                      <a:avLst/>
+                    </a:prstGeom>
+                    <a:noFill/>
+                    <a:ln>
+                      <a:noFill/>
+                    </a:ln>
+                  </pic:spPr>
+                </pic:pic>
+              </a:graphicData>
+            </a:graphic>
+            <wp14:sizeRelH relativeFrom="margin">
+              <wp14:pctWidth>0</wp14:pctWidth>
+            </wp14:sizeRelH>
+            <wp14:sizeRelV relativeFrom="margin">
+              <wp14:pctHeight>0</wp14:pctHeight>
+            </wp14:sizeRelV>
+          </wp:anchor>
+        </w:drawing>
+      </w:r>
+      <w:r>
+        <w:rPr>
+          <w:rFonts w:ascii="Arial" w:hAnsi="Arial" w:cs="Arial"/>
+          <w:color w:val="5B9BD5" w:themeColor="accent1"/>
+          <w:sz w:val="24"/>
+          <w:szCs w:val="24"/>
+        </w:rPr>
+        <w:t>Modelo conceptual</w:t>
+      </w:r>
+    </w:p>
+    <w:p>
+      <w:pPr>
+        <w:pStyle w:val="NormalWeb"/>
+        <w:spacing w:before="0" w:beforeAutospacing="0" w:after="375" w:afterAutospacing="0"/>
+        <w:jc w:val="both"/>
+        <w:rPr>
+          <w:rFonts w:ascii="Arial" w:hAnsi="Arial" w:cs="Arial"/>
+        </w:rPr>
+      </w:pPr>
+      <w:r>
+        <w:rPr>
+          <w:rFonts w:ascii="Arial" w:hAnsi="Arial" w:cs="Arial"/>
+        </w:rPr>
+        <w:t>El modelo conceptual explica de manera general un </w:t>
+      </w:r>
+      <w:r>
+        <w:rPr>
+          <w:rStyle w:val="tooltip-glosario-item"/>
+          <w:rFonts w:ascii="Arial" w:hAnsi="Arial" w:cs="Arial"/>
+          <w:color w:val="5B9BD5" w:themeColor="accent1"/>
+        </w:rPr>
+        <w:t>sistema</w:t>
+      </w:r>
+      <w:r>
+        <w:rPr>
+          <w:rFonts w:ascii="Arial" w:hAnsi="Arial" w:cs="Arial"/>
+        </w:rPr>
+        <w:t>. Ayuda a tener una visión simplificada sin entrar en </w:t>
+      </w:r>
+      <w:r>
+        <w:rPr>
+          <w:rStyle w:val="tooltip-glosario-item"/>
+          <w:rFonts w:ascii="Arial" w:hAnsi="Arial" w:cs="Arial"/>
+          <w:color w:val="5B9BD5" w:themeColor="accent1"/>
+        </w:rPr>
+        <w:t>especificaciones</w:t>
+      </w:r>
+      <w:r>
+        <w:rPr>
+          <w:rFonts w:ascii="Arial" w:hAnsi="Arial" w:cs="Arial"/>
+        </w:rPr>
+        <w:t> muy técnicas. Este modelo puede ser fácilmente entendible por cualquier persona ya que tan solo muestra una aproximación inicial de lo que se está modelando.</w:t>
+      </w:r>
+    </w:p>
+    <w:p>
+      <w:pPr>
+        <w:pStyle w:val="NormalWeb"/>
+        <w:spacing w:before="0" w:beforeAutospacing="0" w:after="375" w:afterAutospacing="0"/>
+        <w:jc w:val="both"/>
+        <w:rPr>
+          <w:rFonts w:ascii="Arial" w:hAnsi="Arial" w:cs="Arial"/>
+        </w:rPr>
+      </w:pPr>
+      <w:r>
+        <w:rPr>
+          <w:rFonts w:ascii="Arial" w:hAnsi="Arial" w:cs="Arial"/>
+        </w:rPr>
+        <w:t>En el contexto de las bases de datos este debe ser el primer paso en su </w:t>
+      </w:r>
+      <w:r>
+        <w:rPr>
+          <w:rStyle w:val="tooltip-glosario-item"/>
+          <w:rFonts w:ascii="Arial" w:hAnsi="Arial" w:cs="Arial"/>
+          <w:color w:val="5B9BD5" w:themeColor="accent1"/>
+        </w:rPr>
+        <w:t>modelado</w:t>
+      </w:r>
+      <w:r>
+        <w:rPr>
+          <w:rFonts w:ascii="Arial" w:hAnsi="Arial" w:cs="Arial"/>
+        </w:rPr>
+        <w:t>. Este se enfoca en las relaciones entre conjuntos de datos y cómo influyen entre sí. Este modelo no depende de un </w:t>
+      </w:r>
+      <w:r>
+        <w:rPr>
+          <w:rStyle w:val="tooltip-glosario-item"/>
+          <w:rFonts w:ascii="Arial" w:hAnsi="Arial" w:cs="Arial"/>
+          <w:color w:val="5B9BD5" w:themeColor="accent1"/>
+        </w:rPr>
+        <w:t>sistema</w:t>
+      </w:r>
+      <w:r>
+        <w:rPr>
+          <w:rFonts w:ascii="Arial" w:hAnsi="Arial" w:cs="Arial"/>
+        </w:rPr>
+        <w:t> de gestión de base de datos en particular.</w:t>
+      </w:r>
+    </w:p>
+    <w:p>
+      <w:pPr>
+        <w:pStyle w:val="NormalWeb"/>
+        <w:spacing w:before="0" w:beforeAutospacing="0" w:after="375" w:afterAutospacing="0"/>
+        <w:jc w:val="both"/>
+        <w:rPr>
+          <w:rFonts w:ascii="Arial" w:hAnsi="Arial" w:cs="Arial"/>
+        </w:rPr>
+      </w:pPr>
+      <w:r>
+        <w:rPr>
+          <w:rFonts w:ascii="Arial" w:hAnsi="Arial" w:cs="Arial"/>
+        </w:rPr>
+        <w:t>Para dar un ejemplo de un modelo conceptual imaginémonos que queremos describir la casa en la que vivimos, para ello podríamos tener un diagrama como el siguiente.</w:t>
+      </w:r>
+    </w:p>
+    <w:p>
+      <w:pPr>
+        <w:pStyle w:val="Ttulo2"/>
+        <w:pBdr>
+          <w:bottom w:val="dashed" w:sz="6" w:space="8" w:color="CCCCCC"/>
+        </w:pBdr>
+        <w:spacing w:before="300" w:after="300"/>
+        <w:jc w:val="both"/>
+        <w:rPr>
+          <w:rFonts w:ascii="Arial" w:hAnsi="Arial" w:cs="Arial"/>
+          <w:color w:val="5B9BD5" w:themeColor="accent1"/>
+          <w:sz w:val="24"/>
+          <w:szCs w:val="24"/>
+        </w:rPr>
+      </w:pPr>
+      <w:r>
+        <w:rPr>
+          <w:rFonts w:ascii="Arial" w:hAnsi="Arial" w:cs="Arial"/>
+          <w:color w:val="5B9BD5" w:themeColor="accent1"/>
+          <w:sz w:val="24"/>
+          <w:szCs w:val="24"/>
+        </w:rPr>
+        <w:t>Modelo lógico</w:t>
+      </w:r>
+    </w:p>
+    <w:p>
+      <w:pPr>
+        <w:pStyle w:val="NormalWeb"/>
+        <w:spacing w:before="0" w:beforeAutospacing="0" w:after="375" w:afterAutospacing="0"/>
+        <w:jc w:val="both"/>
+        <w:rPr>
+          <w:rFonts w:ascii="Arial" w:hAnsi="Arial" w:cs="Arial"/>
+        </w:rPr>
+      </w:pPr>
+      <w:r>
+        <w:rPr>
+          <w:rFonts w:ascii="Arial" w:hAnsi="Arial" w:cs="Arial"/>
+          <w:noProof/>
+        </w:rPr>
+        <w:drawing>
+          <wp:anchor distT="0" distB="0" distL="114300" distR="114300" simplePos="0" relativeHeight="251670528" behindDoc="0" locked="0" layoutInCell="1" allowOverlap="1" wp14:anchorId="6285E861" wp14:editId="282BF21D">
+            <wp:simplePos x="0" y="0"/>
+            <wp:positionH relativeFrom="margin">
+              <wp:align>center</wp:align>
+            </wp:positionH>
+            <wp:positionV relativeFrom="paragraph">
+              <wp:posOffset>728345</wp:posOffset>
+            </wp:positionV>
+            <wp:extent cx="3615055" cy="6266815"/>
+            <wp:effectExtent l="0" t="0" r="0" b="0"/>
+            <wp:wrapSquare wrapText="bothSides"/>
+            <wp:docPr id="12" name="Imagen 12" descr="Diagrama lógico de una casa"/>
+            <wp:cNvGraphicFramePr>
+              <a:graphicFrameLocks xmlns:a="http://schemas.openxmlformats.org/drawingml/2006/main" noChangeAspect="1"/>
+            </wp:cNvGraphicFramePr>
+            <a:graphic xmlns:a="http://schemas.openxmlformats.org/drawingml/2006/main">
+              <a:graphicData uri="http://schemas.openxmlformats.org/drawingml/2006/picture">
+                <pic:pic xmlns:pic="http://schemas.openxmlformats.org/drawingml/2006/picture">
+                  <pic:nvPicPr>
+                    <pic:cNvPr id="0" name="Picture 10" descr="Diagrama lógico de una casa"/>
+                    <pic:cNvPicPr>
+                      <a:picLocks noChangeAspect="1" noChangeArrowheads="1"/>
+                    </pic:cNvPicPr>
+                  </pic:nvPicPr>
+                  <pic:blipFill>
+                    <a:blip r:embed="rId18">
+                      <a:extLst>
+                        <a:ext uri="{28A0092B-C50C-407E-A947-70E740481C1C}">
+                          <a14:useLocalDpi xmlns:a14="http://schemas.microsoft.com/office/drawing/2010/main" val="0"/>
+                        </a:ext>
+                      </a:extLst>
+                    </a:blip>
+                    <a:srcRect/>
+                    <a:stretch>
+                      <a:fillRect/>
+                    </a:stretch>
+                  </pic:blipFill>
+                  <pic:spPr bwMode="auto">
+                    <a:xfrm rot="16200000" flipH="1">
+                      <a:off x="0" y="0"/>
+                      <a:ext cx="3615055" cy="6266815"/>
+                    </a:xfrm>
+                    <a:prstGeom prst="rect">
+                      <a:avLst/>
+                    </a:prstGeom>
+                    <a:noFill/>
+                    <a:ln>
+                      <a:noFill/>
+                    </a:ln>
+                  </pic:spPr>
+                </pic:pic>
+              </a:graphicData>
+            </a:graphic>
+            <wp14:sizeRelH relativeFrom="margin">
+              <wp14:pctWidth>0</wp14:pctWidth>
+            </wp14:sizeRelH>
+            <wp14:sizeRelV relativeFrom="margin">
+              <wp14:pctHeight>0</wp14:pctHeight>
+            </wp14:sizeRelV>
+          </wp:anchor>
+        </w:drawing>
+      </w:r>
+      <w:r>
+        <w:rPr>
+          <w:rFonts w:ascii="Arial" w:hAnsi="Arial" w:cs="Arial"/>
+        </w:rPr>
+        <w:t>El modelo lógico representa un </w:t>
+      </w:r>
+      <w:r>
+        <w:rPr>
+          <w:rStyle w:val="tooltip-glosario-item"/>
+          <w:rFonts w:ascii="Arial" w:hAnsi="Arial" w:cs="Arial"/>
+          <w:color w:val="5B9BD5" w:themeColor="accent1"/>
+        </w:rPr>
+        <w:t>sistema</w:t>
+      </w:r>
+      <w:r>
+        <w:rPr>
+          <w:rFonts w:ascii="Arial" w:hAnsi="Arial" w:cs="Arial"/>
+        </w:rPr>
+        <w:t xml:space="preserve"> de manera más formal y técnica que el modelo conceptual. Describe el sistema de manera más específica y se acerca mucho más a la realidad. Este modelo puede ser menos entendible para una persona </w:t>
+      </w:r>
+      <w:r>
+        <w:rPr>
+          <w:rFonts w:ascii="Arial" w:hAnsi="Arial" w:cs="Arial"/>
+        </w:rPr>
+        <w:t>común,</w:t>
+      </w:r>
+      <w:r>
+        <w:rPr>
+          <w:rFonts w:ascii="Arial" w:hAnsi="Arial" w:cs="Arial"/>
+        </w:rPr>
+        <w:t xml:space="preserve"> pero si por el experto en el área.</w:t>
+      </w:r>
+    </w:p>
+    <w:p>
+      <w:pPr>
+        <w:pStyle w:val="NormalWeb"/>
+        <w:spacing w:before="0" w:beforeAutospacing="0" w:after="375" w:afterAutospacing="0"/>
+        <w:jc w:val="both"/>
+        <w:rPr>
+          <w:rFonts w:ascii="Arial" w:hAnsi="Arial" w:cs="Arial"/>
+        </w:rPr>
+      </w:pPr>
+      <w:r>
+        <w:rPr>
+          <w:rFonts w:ascii="Arial" w:hAnsi="Arial" w:cs="Arial"/>
+        </w:rPr>
+        <w:t>En bases de datos el modelo lógico explica con detalle la </w:t>
+      </w:r>
+      <w:r>
+        <w:rPr>
+          <w:rStyle w:val="tooltip-glosario-item"/>
+          <w:rFonts w:ascii="Arial" w:hAnsi="Arial" w:cs="Arial"/>
+          <w:color w:val="5B9BD5" w:themeColor="accent1"/>
+        </w:rPr>
+        <w:t>estructura</w:t>
+      </w:r>
+      <w:r>
+        <w:rPr>
+          <w:rFonts w:ascii="Arial" w:hAnsi="Arial" w:cs="Arial"/>
+        </w:rPr>
+        <w:t> y otras </w:t>
+      </w:r>
+      <w:r>
+        <w:rPr>
+          <w:rStyle w:val="tooltip-glosario-item"/>
+          <w:rFonts w:ascii="Arial" w:hAnsi="Arial" w:cs="Arial"/>
+          <w:color w:val="5B9BD5" w:themeColor="accent1"/>
+        </w:rPr>
+        <w:t>especificaci</w:t>
+      </w:r>
+      <w:bookmarkStart w:id="0" w:name="_GoBack"/>
+      <w:bookmarkEnd w:id="0"/>
+      <w:r>
+        <w:rPr>
+          <w:rStyle w:val="tooltip-glosario-item"/>
+          <w:rFonts w:ascii="Arial" w:hAnsi="Arial" w:cs="Arial"/>
+          <w:color w:val="5B9BD5" w:themeColor="accent1"/>
+        </w:rPr>
+        <w:t>ones</w:t>
+      </w:r>
+      <w:r>
+        <w:rPr>
+          <w:rFonts w:ascii="Arial" w:hAnsi="Arial" w:cs="Arial"/>
+        </w:rPr>
+        <w:t> de esta. Este modelo puede depender del </w:t>
+      </w:r>
+      <w:r>
+        <w:rPr>
+          <w:rStyle w:val="tooltip-glosario-item"/>
+          <w:rFonts w:ascii="Arial" w:hAnsi="Arial" w:cs="Arial"/>
+          <w:color w:val="5B9BD5" w:themeColor="accent1"/>
+        </w:rPr>
+        <w:t>sistema</w:t>
+      </w:r>
+      <w:r>
+        <w:rPr>
+          <w:rFonts w:ascii="Arial" w:hAnsi="Arial" w:cs="Arial"/>
+        </w:rPr>
+        <w:t> de gestión de base de datos que se escoja para administrarla.</w:t>
+      </w:r>
+    </w:p>
+    <w:p>
+      <w:pPr>
+        <w:pStyle w:val="NormalWeb"/>
+        <w:spacing w:before="0" w:beforeAutospacing="0" w:after="375" w:afterAutospacing="0"/>
+        <w:jc w:val="both"/>
+        <w:rPr>
+          <w:rFonts w:ascii="Arial" w:hAnsi="Arial" w:cs="Arial"/>
+        </w:rPr>
+      </w:pPr>
+      <w:r>
+        <w:rPr>
+          <w:rFonts w:ascii="Arial" w:hAnsi="Arial" w:cs="Arial"/>
+        </w:rPr>
+        <w:t>Siguiendo con el ejemplo anterior, si se quisiera describir la casa en la que vivimos de manera más específica o técnica, podríamos utilizar un diagrama como el siguiente:</w:t>
+      </w:r>
+    </w:p>
+    <w:p>
+      <w:pPr>
+        <w:pStyle w:val="NormalWeb"/>
+        <w:spacing w:before="0" w:beforeAutospacing="0" w:after="375" w:afterAutospacing="0"/>
+        <w:jc w:val="both"/>
+        <w:rPr>
+          <w:rFonts w:ascii="Arial" w:hAnsi="Arial" w:cs="Arial"/>
+        </w:rPr>
+      </w:pPr>
+    </w:p>
+    <w:p>
+      <w:pPr>
+        <w:pStyle w:val="NormalWeb"/>
+        <w:spacing w:before="0" w:beforeAutospacing="0" w:after="375" w:afterAutospacing="0"/>
+        <w:jc w:val="both"/>
+        <w:rPr>
+          <w:rFonts w:ascii="Arial" w:hAnsi="Arial" w:cs="Arial"/>
+        </w:rPr>
+      </w:pPr>
+    </w:p>
+    <w:p>
+      <w:pPr>
+        <w:pStyle w:val="NormalWeb"/>
+        <w:spacing w:before="0" w:beforeAutospacing="0" w:after="375" w:afterAutospacing="0"/>
+        <w:jc w:val="both"/>
+        <w:rPr>
+          <w:rFonts w:ascii="Arial" w:hAnsi="Arial" w:cs="Arial"/>
+        </w:rPr>
+      </w:pPr>
+    </w:p>
+    <w:p>
+      <w:pPr>
+        <w:pStyle w:val="NormalWeb"/>
+        <w:spacing w:before="0" w:beforeAutospacing="0" w:after="375" w:afterAutospacing="0"/>
+        <w:jc w:val="both"/>
+        <w:rPr>
+          <w:rFonts w:ascii="Arial" w:hAnsi="Arial" w:cs="Arial"/>
+        </w:rPr>
+      </w:pPr>
+    </w:p>
+    <w:p>
+      <w:pPr>
+        <w:pStyle w:val="NormalWeb"/>
+        <w:spacing w:before="0" w:beforeAutospacing="0" w:after="375" w:afterAutospacing="0"/>
+        <w:jc w:val="both"/>
+        <w:rPr>
+          <w:rFonts w:ascii="Arial" w:hAnsi="Arial" w:cs="Arial"/>
+        </w:rPr>
+      </w:pPr>
+    </w:p>
+    <w:sdt>
+      <w:sdtPr>
+        <w:rPr>
+          <w:rFonts w:ascii="Arial" w:hAnsi="Arial" w:cs="Arial"/>
+          <w:sz w:val="24"/>
+          <w:szCs w:val="24"/>
+          <w:lang w:val="es-ES"/>
+        </w:rPr>
+        <w:id w:val="-377780613"/>
+        <w:docPartObj>
+          <w:docPartGallery w:val="Bibliographies"/>
+          <w:docPartUnique/>
+        </w:docPartObj>
+      </w:sdtPr>
+      <w:sdtEndPr>
+        <w:rPr>
+          <w:b w:val="0"/>
+          <w:lang w:val="es-CO"/>
+        </w:rPr>
+      </w:sdtEndPr>
+      <w:sdtContent>
+        <w:p>
+          <w:pPr>
+            <w:pStyle w:val="Ttulo1"/>
+            <w:jc w:val="center"/>
+            <w:rPr>
+              <w:rFonts w:ascii="Arial" w:hAnsi="Arial" w:cs="Arial"/>
+              <w:sz w:val="24"/>
+              <w:szCs w:val="24"/>
+            </w:rPr>
+          </w:pPr>
+          <w:r>
+            <w:rPr>
+              <w:rFonts w:ascii="Arial" w:hAnsi="Arial" w:cs="Arial"/>
+              <w:sz w:val="24"/>
+              <w:szCs w:val="24"/>
+              <w:lang w:val="es-ES"/>
+            </w:rPr>
+            <w:t>Referencias</w:t>
+          </w:r>
+        </w:p>
+        <w:sdt>
+          <w:sdtPr>
+            <w:rPr>
+              <w:rFonts w:ascii="Arial" w:hAnsi="Arial" w:cs="Arial"/>
+            </w:rPr>
+            <w:id w:val="-573587230"/>
+            <w:bibliography/>
+          </w:sdtPr>
+          <w:sdtContent>
+            <w:p>
+              <w:pPr>
+                <w:pStyle w:val="Bibliografa"/>
+                <w:ind w:left="720" w:hanging="720"/>
+                <w:rPr>
+                  <w:rFonts w:ascii="Arial" w:hAnsi="Arial" w:cs="Arial"/>
+                </w:rPr>
+              </w:pPr>
+              <w:r>
+                <w:rPr>
+                  <w:rFonts w:ascii="Arial" w:hAnsi="Arial" w:cs="Arial"/>
+                </w:rPr>
+                <w:fldChar w:fldCharType="begin"/>
+              </w:r>
+              <w:r>
+                <w:rPr>
+                  <w:rFonts w:ascii="Arial" w:hAnsi="Arial" w:cs="Arial"/>
+                </w:rPr>
+                <w:instrText>BIBLIOGRAPHY</w:instrText>
+              </w:r>
+              <w:r>
+                <w:rPr>
+                  <w:rFonts w:ascii="Arial" w:hAnsi="Arial" w:cs="Arial"/>
+                </w:rPr>
+                <w:fldChar w:fldCharType="separate"/>
+              </w:r>
+              <w:r>
+                <w:rPr>
+                  <w:noProof/>
+                  <w:lang w:val="es-ES"/>
+                </w:rPr>
+                <w:t xml:space="preserve">Luis Vélez de Guevara. (s.f.). </w:t>
+              </w:r>
+              <w:r>
+                <w:rPr>
+                  <w:i/>
+                  <w:iCs/>
+                  <w:noProof/>
+                  <w:lang w:val="es-ES"/>
+                </w:rPr>
+                <w:t>Gestión de Bases de Datos versión 1.0. tomado el 21 de octubre de 2019</w:t>
+              </w:r>
+              <w:r>
+                <w:rPr>
+                  <w:noProof/>
+                  <w:lang w:val="es-ES"/>
+                </w:rPr>
+                <w:t>. Obtenido de Sitio web: https://gestionbasesdatos.readthedocs.io/es/latest/Tema1/Teoria.html</w:t>
+              </w:r>
+              <w:r>
+                <w:rPr>
+                  <w:rFonts w:ascii="Arial" w:hAnsi="Arial" w:cs="Arial"/>
+                  <w:b/>
+                  <w:bCs/>
+                </w:rPr>
+                <w:fldChar w:fldCharType="end"/>
+              </w:r>
+            </w:p>
+          </w:sdtContent>
+        </w:sdt>
+      </w:sdtContent>
+    </w:sdt>
+    <w:p>
+      <w:pPr>
+        <w:pStyle w:val="NormalWeb"/>
+        <w:spacing w:before="0" w:beforeAutospacing="0" w:after="375" w:afterAutospacing="0"/>
+        <w:jc w:val="both"/>
+        <w:rPr>
+          <w:rFonts w:ascii="Arial" w:hAnsi="Arial" w:cs="Arial"/>
         </w:rPr>
       </w:pPr>
     </w:p>
     <w:sectPr>
-      <w:headerReference w:type="even" r:id="rId12"/>
-      <w:headerReference w:type="default" r:id="rId13"/>
-      <w:footerReference w:type="even" r:id="rId14"/>
-      <w:footerReference w:type="default" r:id="rId15"/>
-      <w:headerReference w:type="first" r:id="rId16"/>
-      <w:footerReference w:type="first" r:id="rId17"/>
+      <w:headerReference w:type="even" r:id="rId19"/>
+      <w:headerReference w:type="default" r:id="rId20"/>
+      <w:footerReference w:type="even" r:id="rId21"/>
+      <w:footerReference w:type="default" r:id="rId22"/>
+      <w:headerReference w:type="first" r:id="rId23"/>
+      <w:footerReference w:type="first" r:id="rId24"/>
       <w:pgSz w:w="11900" w:h="16840"/>
       <w:pgMar w:top="720" w:right="720" w:bottom="720" w:left="720" w:header="720" w:footer="720" w:gutter="0"/>
       <w:pgNumType w:start="1"/>
@@ -1520,7 +3111,7 @@
                       </pic:spPr>
                     </pic:pic>
                     <wps:wsp>
-                      <wps:cNvPr id="6" name="Cuadro de texto 1"/>
+                      <wps:cNvPr id="1" name="Cuadro de texto 1"/>
                       <wps:cNvSpPr txBox="1">
                         <a:spLocks noChangeArrowheads="1"/>
                       </wps:cNvSpPr>
@@ -1644,7 +3235,7 @@
         </mc:Choice>
         <mc:Fallback>
           <w:pict>
-            <v:group w14:anchorId="2947D4E7" id="Grupo 2" o:spid="_x0000_s1026" style="position:absolute;margin-left:0;margin-top:-35.95pt;width:599.3pt;height:170.65pt;z-index:251660288;mso-position-horizontal:left;mso-position-horizontal-relative:page" coordsize="76111,21674" o:gfxdata="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">
+            <v:group w14:anchorId="2947D4E7" id="Grupo 2" o:spid="_x0000_s1026" style="position:absolute;margin-left:0;margin-top:-35.95pt;width:599.3pt;height:170.65pt;z-index:251660288;mso-position-horizontal:left;mso-position-horizontal-relative:page" coordsize="76111,21674" o:gfxdata="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">
               <v:shapetype id="_x0000_t75" coordsize="21600,21600" o:spt="75" o:preferrelative="t" path="m@4@5l@4@11@9@11@9@5xe" filled="f" stroked="f">
                 <v:stroke joinstyle="miter"/>
                 <v:formulas>
@@ -1671,7 +3262,7 @@
                 <v:stroke joinstyle="miter"/>
                 <v:path gradientshapeok="t" o:connecttype="rect"/>
               </v:shapetype>
-              <v:shape id="Cuadro de texto 1" o:spid="_x0000_s1028" type="#_x0000_t202" style="position:absolute;left:12192;top:13377;width:63919;height:8297;visibility:visible;mso-wrap-style:square;v-text-anchor:top" o:gfxdata="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" filled="f" stroked="f">
+              <v:shape id="Cuadro de texto 1" o:spid="_x0000_s1028" type="#_x0000_t202" style="position:absolute;left:12192;top:13377;width:63919;height:8297;visibility:visible;mso-wrap-style:square;v-text-anchor:top" o:gfxdata="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" filled="f" stroked="f">
                 <v:textbox>
                   <w:txbxContent>
                     <w:p>
@@ -3553,6 +5144,9 @@
     <w:name w:val="heading 1"/>
     <w:basedOn w:val="Normal"/>
     <w:next w:val="Normal"/>
+    <w:link w:val="Ttulo1Car"/>
+    <w:uiPriority w:val="9"/>
+    <w:qFormat/>
     <w:pPr>
       <w:keepNext/>
       <w:keepLines/>
@@ -4235,6 +5829,65 @@
       <w:u w:val="single"/>
     </w:rPr>
   </w:style>
+  <w:style w:type="paragraph" w:styleId="NormalWeb">
+    <w:name w:val="Normal (Web)"/>
+    <w:basedOn w:val="Normal"/>
+    <w:uiPriority w:val="99"/>
+    <w:semiHidden/>
+    <w:unhideWhenUsed/>
+    <w:rsid w:val="00E44B6A"/>
+    <w:pPr>
+      <w:spacing w:before="100" w:beforeAutospacing="1" w:after="100" w:afterAutospacing="1"/>
+    </w:pPr>
+    <w:rPr>
+      <w:rFonts w:ascii="Times New Roman" w:eastAsia="Times New Roman" w:hAnsi="Times New Roman" w:cs="Times New Roman"/>
+      <w:color w:val="auto"/>
+    </w:rPr>
+  </w:style>
+  <w:style w:type="character" w:customStyle="1" w:styleId="tooltip-glosario-item">
+    <w:name w:val="tooltip-glosario-item"/>
+    <w:basedOn w:val="Fuentedeprrafopredeter"/>
+    <w:rsid w:val="00E44B6A"/>
+  </w:style>
+  <w:style w:type="character" w:customStyle="1" w:styleId="tooltip-glosario-text">
+    <w:name w:val="tooltip-glosario-text"/>
+    <w:basedOn w:val="Fuentedeprrafopredeter"/>
+    <w:rsid w:val="00E44B6A"/>
+  </w:style>
+  <w:style w:type="character" w:styleId="Referenciaintensa">
+    <w:name w:val="Intense Reference"/>
+    <w:basedOn w:val="Fuentedeprrafopredeter"/>
+    <w:uiPriority w:val="32"/>
+    <w:qFormat/>
+    <w:rsid w:val="007A5B2F"/>
+    <w:rPr>
+      <w:b/>
+      <w:bCs/>
+      <w:smallCaps/>
+      <w:color w:val="5B9BD5" w:themeColor="accent1"/>
+      <w:spacing w:val="5"/>
+    </w:rPr>
+  </w:style>
+  <w:style w:type="character" w:customStyle="1" w:styleId="Ttulo1Car">
+    <w:name w:val="Título 1 Car"/>
+    <w:basedOn w:val="Fuentedeprrafopredeter"/>
+    <w:link w:val="Ttulo1"/>
+    <w:uiPriority w:val="9"/>
+    <w:rsid w:val="0090138E"/>
+    <w:rPr>
+      <w:b/>
+      <w:sz w:val="48"/>
+      <w:szCs w:val="48"/>
+    </w:rPr>
+  </w:style>
+  <w:style w:type="paragraph" w:styleId="Bibliografa">
+    <w:name w:val="Bibliography"/>
+    <w:basedOn w:val="Normal"/>
+    <w:next w:val="Normal"/>
+    <w:uiPriority w:val="37"/>
+    <w:unhideWhenUsed/>
+    <w:rsid w:val="0090138E"/>
+  </w:style>
 </w:styles>
 </file>
 
@@ -4497,4 +6150,31 @@
     </a:ext>
   </a:extLst>
 </a:theme>
+</file>
+
+<file path=customXml/item1.xml><?xml version="1.0" encoding="utf-8"?>
+<b:Sources xmlns:b="http://schemas.openxmlformats.org/officeDocument/2006/bibliography" xmlns="http://schemas.openxmlformats.org/officeDocument/2006/bibliography" SelectedStyle="\APASixthEditionOfficeOnline.xsl" StyleName="APA" Version="6">
+  <b:Source>
+    <b:Tag>Sph</b:Tag>
+    <b:SourceType>InternetSite</b:SourceType>
+    <b:Guid>{FABFA7CC-D74A-4A8D-8B02-A3AEC621B53C}</b:Guid>
+    <b:Author>
+      <b:Author>
+        <b:Corporate>Luis Vélez de Guevara</b:Corporate>
+      </b:Author>
+    </b:Author>
+    <b:Title>Gestión de Bases de Datos versión 1.0. tomado el 21 de octubre de 2019</b:Title>
+    <b:URL>https://gestionbasesdatos.readthedocs.io/es/latest/Tema1/Teoria.html</b:URL>
+    <b:InternetSiteTitle>Sitio web</b:InternetSiteTitle>
+    <b:RefOrder>1</b:RefOrder>
+  </b:Source>
+</b:Sources>
+</file>
+
+<file path=customXml/itemProps1.xml><?xml version="1.0" encoding="utf-8"?>
+<ds:datastoreItem xmlns:ds="http://schemas.openxmlformats.org/officeDocument/2006/customXml" ds:itemID="{528340D1-D299-4FA7-8967-673E9197911A}">
+  <ds:schemaRefs>
+    <ds:schemaRef ds:uri="http://schemas.openxmlformats.org/officeDocument/2006/bibliography"/>
+  </ds:schemaRefs>
+</ds:datastoreItem>
 </file>
</xml_diff>